<commit_message>
Updated with correct file
</commit_message>
<xml_diff>
--- a/doc/release/HPC DME Release Notes 2.20.0.docx
+++ b/doc/release/HPC DME Release Notes 2.20.0.docx
@@ -1,6 +1,6 @@
 
 <file path=word/document.xml><?xml version="1.0" encoding="utf-8"?>
-<w:document xmlns:wpc="http://schemas.microsoft.com/office/word/2010/wordprocessingCanvas" xmlns:cx="http://schemas.microsoft.com/office/drawing/2014/chartex" xmlns:cx1="http://schemas.microsoft.com/office/drawing/2015/9/8/chartex" xmlns:cx2="http://schemas.microsoft.com/office/drawing/2015/10/21/chartex" xmlns:cx3="http://schemas.microsoft.com/office/drawing/2016/5/9/chartex" xmlns:cx4="http://schemas.microsoft.com/office/drawing/2016/5/10/chartex" xmlns:cx5="http://schemas.microsoft.com/office/drawing/2016/5/11/chartex" xmlns:cx6="http://schemas.microsoft.com/office/drawing/2016/5/12/chartex" xmlns:cx7="http://schemas.microsoft.com/office/drawing/2016/5/13/chartex" xmlns:cx8="http://schemas.microsoft.com/office/drawing/2016/5/14/chartex" xmlns:mc="http://schemas.openxmlformats.org/markup-compatibility/2006" xmlns:aink="http://schemas.microsoft.com/office/drawing/2016/ink" xmlns:am3d="http://schemas.microsoft.com/office/drawing/2017/model3d" xmlns:o="urn:schemas-microsoft-com:office:office" xmlns:r="http://schemas.openxmlformats.org/officeDocument/2006/relationships" xmlns:m="http://schemas.openxmlformats.org/officeDocument/2006/math" xmlns:v="urn:schemas-microsoft-com:vml" xmlns:wp14="http://schemas.microsoft.com/office/word/2010/wordprocessingDrawing" xmlns:wp="http://schemas.openxmlformats.org/drawingml/2006/wordprocessingDrawing" xmlns:w10="urn:schemas-microsoft-com:office:word" xmlns:w="http://schemas.openxmlformats.org/wordprocessingml/2006/main" xmlns:w14="http://schemas.microsoft.com/office/word/2010/wordml" xmlns:w15="http://schemas.microsoft.com/office/word/2012/wordml" xmlns:w16cex="http://schemas.microsoft.com/office/word/2018/wordml/cex" xmlns:w16cid="http://schemas.microsoft.com/office/word/2016/wordml/cid" xmlns:w16="http://schemas.microsoft.com/office/word/2018/wordml" xmlns:w16sdtdh="http://schemas.microsoft.com/office/word/2020/wordml/sdtdatahash" xmlns:w16se="http://schemas.microsoft.com/office/word/2015/wordml/symex" xmlns:wpg="http://schemas.microsoft.com/office/word/2010/wordprocessingGroup" xmlns:wpi="http://schemas.microsoft.com/office/word/2010/wordprocessingInk" xmlns:wne="http://schemas.microsoft.com/office/word/2006/wordml" xmlns:wps="http://schemas.microsoft.com/office/word/2010/wordprocessingShape" mc:Ignorable="w14 w15 w16se w16cid w16 w16cex w16sdtdh wp14">
+<w:document xmlns:wpc="http://schemas.microsoft.com/office/word/2010/wordprocessingCanvas" xmlns:cx="http://schemas.microsoft.com/office/drawing/2014/chartex" xmlns:cx1="http://schemas.microsoft.com/office/drawing/2015/9/8/chartex" xmlns:cx2="http://schemas.microsoft.com/office/drawing/2015/10/21/chartex" xmlns:cx3="http://schemas.microsoft.com/office/drawing/2016/5/9/chartex" xmlns:cx4="http://schemas.microsoft.com/office/drawing/2016/5/10/chartex" xmlns:cx5="http://schemas.microsoft.com/office/drawing/2016/5/11/chartex" xmlns:cx6="http://schemas.microsoft.com/office/drawing/2016/5/12/chartex" xmlns:cx7="http://schemas.microsoft.com/office/drawing/2016/5/13/chartex" xmlns:cx8="http://schemas.microsoft.com/office/drawing/2016/5/14/chartex" xmlns:mc="http://schemas.openxmlformats.org/markup-compatibility/2006" xmlns:aink="http://schemas.microsoft.com/office/drawing/2016/ink" xmlns:am3d="http://schemas.microsoft.com/office/drawing/2017/model3d" xmlns:o="urn:schemas-microsoft-com:office:office" xmlns:oel="http://schemas.microsoft.com/office/2019/extlst" xmlns:r="http://schemas.openxmlformats.org/officeDocument/2006/relationships" xmlns:m="http://schemas.openxmlformats.org/officeDocument/2006/math" xmlns:v="urn:schemas-microsoft-com:vml" xmlns:wp14="http://schemas.microsoft.com/office/word/2010/wordprocessingDrawing" xmlns:wp="http://schemas.openxmlformats.org/drawingml/2006/wordprocessingDrawing" xmlns:w10="urn:schemas-microsoft-com:office:word" xmlns:w="http://schemas.openxmlformats.org/wordprocessingml/2006/main" xmlns:w14="http://schemas.microsoft.com/office/word/2010/wordml" xmlns:w15="http://schemas.microsoft.com/office/word/2012/wordml" xmlns:w16cex="http://schemas.microsoft.com/office/word/2018/wordml/cex" xmlns:w16cid="http://schemas.microsoft.com/office/word/2016/wordml/cid" xmlns:w16="http://schemas.microsoft.com/office/word/2018/wordml" xmlns:w16sdtdh="http://schemas.microsoft.com/office/word/2020/wordml/sdtdatahash" xmlns:w16se="http://schemas.microsoft.com/office/word/2015/wordml/symex" xmlns:wpg="http://schemas.microsoft.com/office/word/2010/wordprocessingGroup" xmlns:wpi="http://schemas.microsoft.com/office/word/2010/wordprocessingInk" xmlns:wne="http://schemas.microsoft.com/office/word/2006/wordml" xmlns:wps="http://schemas.microsoft.com/office/word/2010/wordprocessingShape" mc:Ignorable="w14 w15 w16se w16cid w16 w16cex w16sdtdh wp14">
   <w:body>
     <w:p>
       <w:pPr>
@@ -127,7 +127,7 @@
                 <w:sz w:val="28"/>
                 <w:szCs w:val="28"/>
               </w:rPr>
-              <w:t>1</w:t>
+              <w:t>20</w:t>
             </w:r>
             <w:r>
               <w:rPr>
@@ -137,7 +137,7 @@
                 <w:sz w:val="28"/>
                 <w:szCs w:val="28"/>
               </w:rPr>
-              <w:t>9</w:t>
+              <w:t>.0</w:t>
             </w:r>
             <w:r>
               <w:rPr>
@@ -147,7 +147,7 @@
                 <w:sz w:val="28"/>
                 <w:szCs w:val="28"/>
               </w:rPr>
-              <w:t>.0</w:t>
+              <w:t xml:space="preserve">: </w:t>
             </w:r>
             <w:r>
               <w:rPr>
@@ -157,7 +157,7 @@
                 <w:sz w:val="28"/>
                 <w:szCs w:val="28"/>
               </w:rPr>
-              <w:t xml:space="preserve">: </w:t>
+              <w:t xml:space="preserve"> </w:t>
             </w:r>
             <w:r>
               <w:rPr>
@@ -167,7 +167,7 @@
                 <w:sz w:val="28"/>
                 <w:szCs w:val="28"/>
               </w:rPr>
-              <w:t xml:space="preserve"> </w:t>
+              <w:t>May</w:t>
             </w:r>
             <w:r>
               <w:rPr>
@@ -177,7 +177,7 @@
                 <w:sz w:val="28"/>
                 <w:szCs w:val="28"/>
               </w:rPr>
-              <w:t>April</w:t>
+              <w:t xml:space="preserve"> </w:t>
             </w:r>
             <w:r>
               <w:rPr>
@@ -187,7 +187,7 @@
                 <w:sz w:val="28"/>
                 <w:szCs w:val="28"/>
               </w:rPr>
-              <w:t xml:space="preserve"> </w:t>
+              <w:t>1</w:t>
             </w:r>
             <w:r>
               <w:rPr>
@@ -197,7 +197,7 @@
                 <w:sz w:val="28"/>
                 <w:szCs w:val="28"/>
               </w:rPr>
-              <w:t>14</w:t>
+              <w:t>8</w:t>
             </w:r>
             <w:r>
               <w:rPr>
@@ -2131,6 +2131,23 @@
                 <w:szCs w:val="28"/>
               </w:rPr>
             </w:pPr>
+            <w:r>
+              <w:rPr>
+                <w:rFonts w:cstheme="minorHAnsi"/>
+                <w:sz w:val="28"/>
+                <w:szCs w:val="28"/>
+              </w:rPr>
+              <w:t>v2.20.0 - May 17, 2022</w:t>
+            </w:r>
+          </w:p>
+          <w:p>
+            <w:pPr>
+              <w:rPr>
+                <w:rFonts w:cstheme="minorHAnsi"/>
+                <w:sz w:val="28"/>
+                <w:szCs w:val="28"/>
+              </w:rPr>
+            </w:pPr>
           </w:p>
           <w:p>
             <w:pPr>
@@ -2357,16 +2374,7 @@
                 <w:szCs w:val="28"/>
                 <w:u w:val="single"/>
               </w:rPr>
-              <w:t>5</w:t>
-            </w:r>
-            <w:r>
-              <w:rPr>
-                <w:rFonts w:cstheme="minorHAnsi"/>
-                <w:sz w:val="28"/>
-                <w:szCs w:val="28"/>
-                <w:u w:val="single"/>
-              </w:rPr>
-              <w:t>95</w:t>
+              <w:t>608</w:t>
             </w:r>
             <w:r>
               <w:rPr>
@@ -2421,7 +2429,7 @@
                 <w:sz w:val="28"/>
                 <w:szCs w:val="28"/>
               </w:rPr>
-              <w:t>Bytes Transferred</w:t>
+              <w:t>Data Owner Report</w:t>
             </w:r>
             <w:r>
               <w:rPr>
@@ -2430,7 +2438,70 @@
                 <w:sz w:val="28"/>
                 <w:szCs w:val="28"/>
               </w:rPr>
-              <w:t xml:space="preserve"> field in the Download Task Details page of the DME web application to indicate how much data has been transferred at any point in time</w:t>
+              <w:t xml:space="preserve"> to the Report tab of the DME web application to retrieve the storage consumed by each Division/Office/Center </w:t>
+            </w:r>
+            <w:r>
+              <w:rPr>
+                <w:rFonts w:eastAsiaTheme="minorEastAsia"/>
+                <w:color w:val="000000" w:themeColor="text1"/>
+                <w:sz w:val="28"/>
+                <w:szCs w:val="28"/>
+              </w:rPr>
+              <w:t xml:space="preserve">(DOC) </w:t>
+            </w:r>
+            <w:r>
+              <w:rPr>
+                <w:rFonts w:eastAsiaTheme="minorEastAsia"/>
+                <w:color w:val="000000" w:themeColor="text1"/>
+                <w:sz w:val="28"/>
+                <w:szCs w:val="28"/>
+              </w:rPr>
+              <w:t xml:space="preserve">along with the data owner and data curator information. The </w:t>
+            </w:r>
+            <w:r>
+              <w:rPr>
+                <w:rFonts w:eastAsiaTheme="minorEastAsia"/>
+                <w:color w:val="000000" w:themeColor="text1"/>
+                <w:sz w:val="28"/>
+                <w:szCs w:val="28"/>
+              </w:rPr>
+              <w:t>full</w:t>
+            </w:r>
+            <w:r>
+              <w:rPr>
+                <w:rFonts w:eastAsiaTheme="minorEastAsia"/>
+                <w:color w:val="000000" w:themeColor="text1"/>
+                <w:sz w:val="28"/>
+                <w:szCs w:val="28"/>
+              </w:rPr>
+              <w:t xml:space="preserve"> </w:t>
+            </w:r>
+            <w:r>
+              <w:rPr>
+                <w:rFonts w:eastAsiaTheme="minorEastAsia"/>
+                <w:color w:val="000000" w:themeColor="text1"/>
+                <w:sz w:val="28"/>
+                <w:szCs w:val="28"/>
+              </w:rPr>
+              <w:t xml:space="preserve">report </w:t>
+            </w:r>
+            <w:r>
+              <w:rPr>
+                <w:rFonts w:eastAsiaTheme="minorEastAsia"/>
+                <w:color w:val="000000" w:themeColor="text1"/>
+                <w:sz w:val="28"/>
+                <w:szCs w:val="28"/>
+              </w:rPr>
+              <w:t xml:space="preserve">or selected columns in the report can be exported </w:t>
+            </w:r>
+            <w:r>
+              <w:rPr>
+                <w:rFonts w:eastAsiaTheme="minorEastAsia"/>
+                <w:color w:val="000000" w:themeColor="text1"/>
+                <w:sz w:val="28"/>
+                <w:szCs w:val="28"/>
+              </w:rPr>
+              <w:t>to an excel spreadsheet</w:t>
             </w:r>
             <w:r>
               <w:rPr>
@@ -2488,7 +2559,7 @@
                   <w:sz w:val="28"/>
                   <w:szCs w:val="28"/>
                 </w:rPr>
-                <w:t>Downloading Data</w:t>
+                <w:t>Viewing a Data Owner Report</w:t>
               </w:r>
             </w:hyperlink>
             <w:r>
@@ -2522,6 +2593,7 @@
                 <w:sz w:val="28"/>
                 <w:szCs w:val="28"/>
               </w:rPr>
+              <w:lastRenderedPageBreak/>
               <w:t xml:space="preserve"> </w:t>
             </w:r>
             <w:r>
@@ -2540,7 +2612,7 @@
                 <w:szCs w:val="28"/>
                 <w:u w:val="single"/>
               </w:rPr>
-              <w:t>601</w:t>
+              <w:t>585</w:t>
             </w:r>
             <w:r>
               <w:rPr>
@@ -2566,7 +2638,7 @@
                 <w:sz w:val="28"/>
                 <w:szCs w:val="28"/>
               </w:rPr>
-              <w:t>Enhance</w:t>
+              <w:t xml:space="preserve">Enhanced the </w:t>
             </w:r>
             <w:r>
               <w:rPr>
@@ -2575,7 +2647,18 @@
                 <w:sz w:val="28"/>
                 <w:szCs w:val="28"/>
               </w:rPr>
-              <w:t>d</w:t>
+              <w:t xml:space="preserve">existing </w:t>
+            </w:r>
+            <w:r>
+              <w:rPr>
+                <w:rFonts w:eastAsiaTheme="minorEastAsia"/>
+                <w:i/>
+                <w:iCs/>
+                <w:color w:val="000000" w:themeColor="text1"/>
+                <w:sz w:val="28"/>
+                <w:szCs w:val="28"/>
+              </w:rPr>
+              <w:t>Base Path Report</w:t>
             </w:r>
             <w:r>
               <w:rPr>
@@ -2584,7 +2667,7 @@
                 <w:sz w:val="28"/>
                 <w:szCs w:val="28"/>
               </w:rPr>
-              <w:t xml:space="preserve"> the Search page of the DME web application to enable </w:t>
+              <w:t xml:space="preserve"> </w:t>
             </w:r>
             <w:r>
               <w:rPr>
@@ -2593,7 +2676,7 @@
                 <w:sz w:val="28"/>
                 <w:szCs w:val="28"/>
               </w:rPr>
-              <w:t xml:space="preserve">text entry with </w:t>
+              <w:t xml:space="preserve">in the Report tab of the DME web application </w:t>
             </w:r>
             <w:r>
               <w:rPr>
@@ -2602,7 +2685,7 @@
                 <w:sz w:val="28"/>
                 <w:szCs w:val="28"/>
               </w:rPr>
-              <w:t xml:space="preserve">auto-complete on the </w:t>
+              <w:t xml:space="preserve">to add a new </w:t>
             </w:r>
             <w:r>
               <w:rPr>
@@ -2611,7 +2694,7 @@
                 <w:sz w:val="28"/>
                 <w:szCs w:val="28"/>
               </w:rPr>
-              <w:t xml:space="preserve">Level and Attribute Name </w:t>
+              <w:t>option</w:t>
             </w:r>
             <w:r>
               <w:rPr>
@@ -2620,7 +2703,7 @@
                 <w:sz w:val="28"/>
                 <w:szCs w:val="28"/>
               </w:rPr>
-              <w:t>dropdown</w:t>
+              <w:t xml:space="preserve"> 'All' to display </w:t>
             </w:r>
             <w:r>
               <w:rPr>
@@ -2629,7 +2712,7 @@
                 <w:sz w:val="28"/>
                 <w:szCs w:val="28"/>
               </w:rPr>
-              <w:t>s</w:t>
+              <w:t>information pertaining to all the base paths in a single report in a new tabular format. Also added t</w:t>
             </w:r>
             <w:r>
               <w:rPr>
@@ -2638,7 +2721,7 @@
                 <w:sz w:val="28"/>
                 <w:szCs w:val="28"/>
               </w:rPr>
-              <w:t xml:space="preserve"> </w:t>
+              <w:t>he</w:t>
             </w:r>
             <w:r>
               <w:rPr>
@@ -2647,7 +2730,7 @@
                 <w:sz w:val="28"/>
                 <w:szCs w:val="28"/>
               </w:rPr>
-              <w:t xml:space="preserve">to enable </w:t>
+              <w:t xml:space="preserve"> ability to export the full report or selected columns in the report to an excel spreadsheet</w:t>
             </w:r>
             <w:r>
               <w:rPr>
@@ -2656,82 +2739,14 @@
                 <w:sz w:val="28"/>
                 <w:szCs w:val="28"/>
               </w:rPr>
-              <w:t xml:space="preserve">users </w:t>
-            </w:r>
-            <w:r>
-              <w:rPr>
-                <w:rFonts w:eastAsiaTheme="minorEastAsia"/>
-                <w:color w:val="000000" w:themeColor="text1"/>
-                <w:sz w:val="28"/>
-                <w:szCs w:val="28"/>
-              </w:rPr>
-              <w:t>to</w:t>
-            </w:r>
-            <w:r>
-              <w:rPr>
-                <w:rFonts w:eastAsiaTheme="minorEastAsia"/>
-                <w:color w:val="000000" w:themeColor="text1"/>
-                <w:sz w:val="28"/>
-                <w:szCs w:val="28"/>
-              </w:rPr>
-              <w:t xml:space="preserve"> type in the </w:t>
-            </w:r>
-            <w:r>
-              <w:rPr>
-                <w:rFonts w:eastAsiaTheme="minorEastAsia"/>
-                <w:color w:val="000000" w:themeColor="text1"/>
-                <w:sz w:val="28"/>
-                <w:szCs w:val="28"/>
-              </w:rPr>
-              <w:t>value</w:t>
-            </w:r>
-            <w:r>
-              <w:rPr>
-                <w:rFonts w:eastAsiaTheme="minorEastAsia"/>
-                <w:color w:val="000000" w:themeColor="text1"/>
-                <w:sz w:val="28"/>
-                <w:szCs w:val="28"/>
-              </w:rPr>
-              <w:t>s</w:t>
-            </w:r>
-            <w:r>
-              <w:rPr>
-                <w:rFonts w:eastAsiaTheme="minorEastAsia"/>
-                <w:color w:val="000000" w:themeColor="text1"/>
-                <w:sz w:val="28"/>
-                <w:szCs w:val="28"/>
-              </w:rPr>
-              <w:t xml:space="preserve"> instead of scrolling through the large dropdown list</w:t>
-            </w:r>
-            <w:r>
-              <w:rPr>
-                <w:rFonts w:eastAsiaTheme="minorEastAsia"/>
-                <w:color w:val="000000" w:themeColor="text1"/>
-                <w:sz w:val="28"/>
-                <w:szCs w:val="28"/>
-              </w:rPr>
-              <w:t xml:space="preserve">s. </w:t>
-            </w:r>
-            <w:r>
-              <w:rPr>
-                <w:sz w:val="28"/>
-                <w:szCs w:val="28"/>
-              </w:rPr>
-              <w:t xml:space="preserve">For </w:t>
-            </w:r>
-            <w:r>
-              <w:rPr>
-                <w:sz w:val="28"/>
-                <w:szCs w:val="28"/>
-              </w:rPr>
-              <w:t>additional information</w:t>
-            </w:r>
-            <w:r>
-              <w:rPr>
-                <w:sz w:val="28"/>
-                <w:szCs w:val="28"/>
-              </w:rPr>
-              <w:t xml:space="preserve">, refer to </w:t>
+              <w:t xml:space="preserve">. </w:t>
+            </w:r>
+            <w:r>
+              <w:rPr>
+                <w:sz w:val="28"/>
+                <w:szCs w:val="28"/>
+              </w:rPr>
+              <w:t xml:space="preserve">For additional information, refer to </w:t>
             </w:r>
             <w:hyperlink r:id="rId7" w:history="1">
               <w:r>
@@ -2740,7 +2755,23 @@
                   <w:sz w:val="28"/>
                   <w:szCs w:val="28"/>
                 </w:rPr>
-                <w:t>Searching for Data via the GUI</w:t>
+                <w:t>Viewing a Base Pa</w:t>
+              </w:r>
+              <w:r>
+                <w:rPr>
+                  <w:rStyle w:val="Hyperlink"/>
+                  <w:sz w:val="28"/>
+                  <w:szCs w:val="28"/>
+                </w:rPr>
+                <w:t>t</w:t>
+              </w:r>
+              <w:r>
+                <w:rPr>
+                  <w:rStyle w:val="Hyperlink"/>
+                  <w:sz w:val="28"/>
+                  <w:szCs w:val="28"/>
+                </w:rPr>
+                <w:t>h Report</w:t>
               </w:r>
             </w:hyperlink>
             <w:r>
@@ -2755,6 +2786,16 @@
           <w:p>
             <w:pPr>
               <w:rPr>
+                <w:rFonts w:cstheme="minorHAnsi"/>
+                <w:sz w:val="28"/>
+                <w:szCs w:val="28"/>
+                <w:u w:val="single"/>
+              </w:rPr>
+            </w:pPr>
+          </w:p>
+          <w:p>
+            <w:pPr>
+              <w:rPr>
                 <w:rFonts w:eastAsiaTheme="minorEastAsia"/>
                 <w:color w:val="000000" w:themeColor="text1"/>
                 <w:sz w:val="28"/>
@@ -2768,7 +2809,6 @@
                 <w:szCs w:val="28"/>
                 <w:u w:val="single"/>
               </w:rPr>
-              <w:lastRenderedPageBreak/>
               <w:t>HPCDATAMGM-1</w:t>
             </w:r>
             <w:r>
@@ -2778,7 +2818,7 @@
                 <w:szCs w:val="28"/>
                 <w:u w:val="single"/>
               </w:rPr>
-              <w:t>565, 1584</w:t>
+              <w:t>5</w:t>
             </w:r>
             <w:r>
               <w:rPr>
@@ -2787,15 +2827,16 @@
                 <w:szCs w:val="28"/>
                 <w:u w:val="single"/>
               </w:rPr>
+              <w:t>86</w:t>
+            </w:r>
+            <w:r>
+              <w:rPr>
+                <w:rFonts w:cstheme="minorHAnsi"/>
+                <w:sz w:val="28"/>
+                <w:szCs w:val="28"/>
+                <w:u w:val="single"/>
+              </w:rPr>
               <w:t>:</w:t>
-            </w:r>
-            <w:r>
-              <w:rPr>
-                <w:rFonts w:cstheme="minorHAnsi"/>
-                <w:sz w:val="28"/>
-                <w:szCs w:val="28"/>
-              </w:rPr>
-              <w:t xml:space="preserve"> </w:t>
             </w:r>
             <w:r>
               <w:rPr>
@@ -2804,7 +2845,7 @@
                 <w:sz w:val="28"/>
                 <w:szCs w:val="28"/>
               </w:rPr>
-              <w:t>Enhance</w:t>
+              <w:t xml:space="preserve"> </w:t>
             </w:r>
             <w:r>
               <w:rPr>
@@ -2813,7 +2854,7 @@
                 <w:sz w:val="28"/>
                 <w:szCs w:val="28"/>
               </w:rPr>
-              <w:t>d</w:t>
+              <w:t xml:space="preserve">Enhanced the </w:t>
             </w:r>
             <w:r>
               <w:rPr>
@@ -2822,16 +2863,7 @@
                 <w:sz w:val="28"/>
                 <w:szCs w:val="28"/>
               </w:rPr>
-              <w:t xml:space="preserve"> the </w:t>
-            </w:r>
-            <w:r>
-              <w:rPr>
-                <w:rFonts w:eastAsiaTheme="minorEastAsia"/>
-                <w:color w:val="000000" w:themeColor="text1"/>
-                <w:sz w:val="28"/>
-                <w:szCs w:val="28"/>
-              </w:rPr>
-              <w:t>DME web application as well as the DME REST APIs (</w:t>
+              <w:t xml:space="preserve">existing </w:t>
             </w:r>
             <w:r>
               <w:rPr>
@@ -2842,16 +2874,7 @@
                 <w:sz w:val="28"/>
                 <w:szCs w:val="28"/>
               </w:rPr>
-              <w:t>Retry Collection Download Task</w:t>
-            </w:r>
-            <w:r>
-              <w:rPr>
-                <w:rFonts w:eastAsiaTheme="minorEastAsia"/>
-                <w:color w:val="000000" w:themeColor="text1"/>
-                <w:sz w:val="28"/>
-                <w:szCs w:val="28"/>
-              </w:rPr>
-              <w:t xml:space="preserve"> and the </w:t>
+              <w:t>DOC</w:t>
             </w:r>
             <w:r>
               <w:rPr>
@@ -2862,59 +2885,164 @@
                 <w:sz w:val="28"/>
                 <w:szCs w:val="28"/>
               </w:rPr>
-              <w:t>Retry Data File Download Task</w:t>
+              <w:t xml:space="preserve"> Report</w:t>
             </w:r>
             <w:r>
               <w:rPr>
                 <w:rFonts w:eastAsiaTheme="minorEastAsia"/>
+                <w:color w:val="000000" w:themeColor="text1"/>
+                <w:sz w:val="28"/>
+                <w:szCs w:val="28"/>
+              </w:rPr>
+              <w:t xml:space="preserve"> in the Report tab of the DME web application to add a new option 'All' to display information pertaining to all the </w:t>
+            </w:r>
+            <w:r>
+              <w:rPr>
+                <w:rFonts w:eastAsiaTheme="minorEastAsia"/>
+                <w:color w:val="000000" w:themeColor="text1"/>
+                <w:sz w:val="28"/>
+                <w:szCs w:val="28"/>
+              </w:rPr>
+              <w:t>DOCs</w:t>
+            </w:r>
+            <w:r>
+              <w:rPr>
+                <w:rFonts w:eastAsiaTheme="minorEastAsia"/>
+                <w:color w:val="000000" w:themeColor="text1"/>
+                <w:sz w:val="28"/>
+                <w:szCs w:val="28"/>
+              </w:rPr>
+              <w:t xml:space="preserve"> in a single report in a new tabular format. Also added to ability to export the full report or selected columns in the report to an excel spreadsheet</w:t>
+            </w:r>
+            <w:r>
+              <w:rPr>
+                <w:rFonts w:eastAsiaTheme="minorEastAsia"/>
+                <w:color w:val="000000" w:themeColor="text1"/>
+                <w:sz w:val="28"/>
+                <w:szCs w:val="28"/>
+              </w:rPr>
+              <w:t xml:space="preserve">. </w:t>
+            </w:r>
+            <w:r>
+              <w:rPr>
+                <w:sz w:val="28"/>
+                <w:szCs w:val="28"/>
+              </w:rPr>
+              <w:t xml:space="preserve">For additional information, refer to </w:t>
+            </w:r>
+            <w:hyperlink r:id="rId8" w:history="1">
+              <w:r>
+                <w:rPr>
+                  <w:rStyle w:val="Hyperlink"/>
+                  <w:sz w:val="28"/>
+                  <w:szCs w:val="28"/>
+                </w:rPr>
+                <w:t xml:space="preserve">Viewing a DOC </w:t>
+              </w:r>
+              <w:r>
+                <w:rPr>
+                  <w:rStyle w:val="Hyperlink"/>
+                  <w:sz w:val="28"/>
+                  <w:szCs w:val="28"/>
+                </w:rPr>
+                <w:t>R</w:t>
+              </w:r>
+              <w:r>
+                <w:rPr>
+                  <w:rStyle w:val="Hyperlink"/>
+                  <w:sz w:val="28"/>
+                  <w:szCs w:val="28"/>
+                </w:rPr>
+                <w:t>eport</w:t>
+              </w:r>
+            </w:hyperlink>
+          </w:p>
+          <w:p>
+            <w:pPr>
+              <w:rPr>
+                <w:sz w:val="28"/>
+                <w:szCs w:val="28"/>
+              </w:rPr>
+            </w:pPr>
+          </w:p>
+          <w:p>
+            <w:pPr>
+              <w:rPr>
+                <w:sz w:val="28"/>
+                <w:szCs w:val="28"/>
+              </w:rPr>
+            </w:pPr>
+            <w:r>
+              <w:rPr>
+                <w:rFonts w:cstheme="minorHAnsi"/>
+                <w:sz w:val="28"/>
+                <w:szCs w:val="28"/>
+                <w:u w:val="single"/>
+              </w:rPr>
+              <w:t>HPCDATAMGM-1604:</w:t>
+            </w:r>
+            <w:r>
+              <w:rPr>
+                <w:rFonts w:cstheme="minorHAnsi"/>
+                <w:sz w:val="28"/>
+                <w:szCs w:val="28"/>
+              </w:rPr>
+              <w:t xml:space="preserve"> Enhanced the </w:t>
+            </w:r>
+            <w:r>
+              <w:rPr>
+                <w:rFonts w:cstheme="minorHAnsi"/>
                 <w:i/>
                 <w:iCs/>
-                <w:color w:val="000000" w:themeColor="text1"/>
-                <w:sz w:val="28"/>
-                <w:szCs w:val="28"/>
-              </w:rPr>
-              <w:t>)</w:t>
-            </w:r>
-            <w:r>
-              <w:rPr>
-                <w:rFonts w:eastAsiaTheme="minorEastAsia"/>
-                <w:color w:val="000000" w:themeColor="text1"/>
-                <w:sz w:val="28"/>
-                <w:szCs w:val="28"/>
-              </w:rPr>
-              <w:t xml:space="preserve"> to optionally allow </w:t>
-            </w:r>
-            <w:r>
-              <w:rPr>
-                <w:rFonts w:eastAsiaTheme="minorEastAsia"/>
-                <w:color w:val="000000" w:themeColor="text1"/>
-                <w:sz w:val="28"/>
-                <w:szCs w:val="28"/>
-              </w:rPr>
-              <w:t>retries of</w:t>
-            </w:r>
-            <w:r>
-              <w:rPr>
-                <w:rFonts w:eastAsiaTheme="minorEastAsia"/>
-                <w:color w:val="000000" w:themeColor="text1"/>
-                <w:sz w:val="28"/>
-                <w:szCs w:val="28"/>
-              </w:rPr>
-              <w:t xml:space="preserve"> </w:t>
-            </w:r>
-            <w:r>
-              <w:rPr>
-                <w:rFonts w:eastAsiaTheme="minorEastAsia"/>
-                <w:color w:val="000000" w:themeColor="text1"/>
-                <w:sz w:val="28"/>
-                <w:szCs w:val="28"/>
-              </w:rPr>
-              <w:t>download transactions that were cancelled by the user</w:t>
-            </w:r>
-            <w:r>
-              <w:rPr>
-                <w:rFonts w:eastAsiaTheme="minorEastAsia"/>
-                <w:color w:val="000000" w:themeColor="text1"/>
+                <w:sz w:val="28"/>
+                <w:szCs w:val="28"/>
+              </w:rPr>
+              <w:t>Get Collection Download Status</w:t>
+            </w:r>
+            <w:r>
+              <w:rPr>
+                <w:rFonts w:cstheme="minorHAnsi"/>
+                <w:sz w:val="28"/>
+                <w:szCs w:val="28"/>
+              </w:rPr>
+              <w:t xml:space="preserve"> and </w:t>
+            </w:r>
+            <w:r>
+              <w:rPr>
+                <w:rFonts w:cstheme="minorHAnsi"/>
+                <w:i/>
+                <w:iCs/>
+                <w:sz w:val="28"/>
+                <w:szCs w:val="28"/>
+              </w:rPr>
+              <w:t>Get Collection List Download Status</w:t>
+            </w:r>
+            <w:r>
+              <w:rPr>
+                <w:rFonts w:cstheme="minorHAnsi"/>
+                <w:sz w:val="28"/>
+                <w:szCs w:val="28"/>
+              </w:rPr>
+              <w:t xml:space="preserve"> APIs to also provide in the response the paths of the collections that have been download</w:t>
+            </w:r>
+            <w:r>
+              <w:rPr>
+                <w:rFonts w:cstheme="minorHAnsi"/>
+                <w:sz w:val="28"/>
+                <w:szCs w:val="28"/>
+              </w:rPr>
+              <w:t>ed</w:t>
+            </w:r>
+            <w:r>
+              <w:rPr>
+                <w:rFonts w:cstheme="minorHAnsi"/>
+                <w:sz w:val="28"/>
+                <w:szCs w:val="28"/>
+              </w:rPr>
+              <w:t>. Previously, only the paths of the data objects contained in the collections were provided</w:t>
+            </w:r>
+            <w:r>
+              <w:rPr>
                 <w:sz w:val="28"/>
                 <w:szCs w:val="28"/>
               </w:rPr>
@@ -2922,172 +3050,41 @@
             </w:r>
             <w:r>
               <w:rPr>
-                <w:rFonts w:eastAsiaTheme="minorEastAsia"/>
-                <w:color w:val="000000" w:themeColor="text1"/>
-                <w:sz w:val="28"/>
-                <w:szCs w:val="28"/>
-              </w:rPr>
-              <w:t>Th</w:t>
-            </w:r>
-            <w:r>
-              <w:rPr>
-                <w:rFonts w:eastAsiaTheme="minorEastAsia"/>
-                <w:color w:val="000000" w:themeColor="text1"/>
-                <w:sz w:val="28"/>
-                <w:szCs w:val="28"/>
-              </w:rPr>
-              <w:t>e retry</w:t>
-            </w:r>
-            <w:r>
-              <w:rPr>
-                <w:rFonts w:eastAsiaTheme="minorEastAsia"/>
-                <w:color w:val="000000" w:themeColor="text1"/>
-                <w:sz w:val="28"/>
-                <w:szCs w:val="28"/>
-              </w:rPr>
-              <w:t xml:space="preserve"> will resume the transaction to download the remaining files</w:t>
-            </w:r>
-            <w:r>
-              <w:rPr>
-                <w:rFonts w:eastAsiaTheme="minorEastAsia"/>
-                <w:color w:val="000000" w:themeColor="text1"/>
-              </w:rPr>
-              <w:t xml:space="preserve">. </w:t>
-            </w:r>
-            <w:r>
-              <w:rPr>
-                <w:rFonts w:eastAsiaTheme="minorEastAsia"/>
-                <w:color w:val="000000" w:themeColor="text1"/>
-                <w:sz w:val="28"/>
-                <w:szCs w:val="28"/>
-              </w:rPr>
-              <w:t>Previously</w:t>
-            </w:r>
-            <w:r>
-              <w:rPr>
-                <w:rFonts w:eastAsiaTheme="minorEastAsia"/>
-                <w:color w:val="000000" w:themeColor="text1"/>
-                <w:sz w:val="28"/>
-                <w:szCs w:val="28"/>
-              </w:rPr>
-              <w:t>,</w:t>
-            </w:r>
-            <w:r>
-              <w:rPr>
-                <w:rFonts w:eastAsiaTheme="minorEastAsia"/>
-                <w:color w:val="000000" w:themeColor="text1"/>
-                <w:sz w:val="28"/>
-                <w:szCs w:val="28"/>
-              </w:rPr>
-              <w:t xml:space="preserve"> only failed</w:t>
-            </w:r>
-            <w:r>
-              <w:rPr>
-                <w:rFonts w:eastAsiaTheme="minorEastAsia"/>
-                <w:color w:val="000000" w:themeColor="text1"/>
-                <w:sz w:val="28"/>
-                <w:szCs w:val="28"/>
-              </w:rPr>
-              <w:t xml:space="preserve"> download transactions</w:t>
-            </w:r>
-            <w:r>
-              <w:rPr>
-                <w:rFonts w:eastAsiaTheme="minorEastAsia"/>
-                <w:color w:val="000000" w:themeColor="text1"/>
-                <w:sz w:val="28"/>
-                <w:szCs w:val="28"/>
-              </w:rPr>
-              <w:t xml:space="preserve"> could be retried. </w:t>
-            </w:r>
-            <w:r>
-              <w:rPr>
-                <w:rFonts w:eastAsiaTheme="minorEastAsia"/>
-                <w:color w:val="000000" w:themeColor="text1"/>
-                <w:sz w:val="28"/>
-                <w:szCs w:val="28"/>
-              </w:rPr>
-              <w:t xml:space="preserve">This </w:t>
-            </w:r>
-            <w:r>
-              <w:rPr>
-                <w:rFonts w:eastAsiaTheme="minorEastAsia"/>
-                <w:color w:val="000000" w:themeColor="text1"/>
-                <w:sz w:val="28"/>
-                <w:szCs w:val="28"/>
-              </w:rPr>
-              <w:t>capability</w:t>
-            </w:r>
-            <w:r>
-              <w:rPr>
-                <w:rFonts w:eastAsiaTheme="minorEastAsia"/>
-                <w:color w:val="000000" w:themeColor="text1"/>
-                <w:sz w:val="28"/>
-                <w:szCs w:val="28"/>
-              </w:rPr>
-              <w:t xml:space="preserve"> </w:t>
-            </w:r>
-            <w:r>
-              <w:rPr>
-                <w:rFonts w:eastAsiaTheme="minorEastAsia"/>
-                <w:color w:val="000000" w:themeColor="text1"/>
-                <w:sz w:val="28"/>
-                <w:szCs w:val="28"/>
-              </w:rPr>
-              <w:t>enable</w:t>
-            </w:r>
-            <w:r>
-              <w:rPr>
-                <w:rFonts w:eastAsiaTheme="minorEastAsia"/>
-                <w:color w:val="000000" w:themeColor="text1"/>
-                <w:sz w:val="28"/>
-                <w:szCs w:val="28"/>
-              </w:rPr>
-              <w:t>s</w:t>
-            </w:r>
-            <w:r>
-              <w:rPr>
-                <w:rFonts w:eastAsiaTheme="minorEastAsia"/>
-                <w:color w:val="000000" w:themeColor="text1"/>
-                <w:sz w:val="28"/>
-                <w:szCs w:val="28"/>
-              </w:rPr>
-              <w:t xml:space="preserve"> </w:t>
-            </w:r>
-            <w:r>
-              <w:rPr>
-                <w:rFonts w:eastAsiaTheme="minorEastAsia"/>
-                <w:color w:val="000000" w:themeColor="text1"/>
-                <w:sz w:val="28"/>
-                <w:szCs w:val="28"/>
-              </w:rPr>
-              <w:t xml:space="preserve">users to cancel data transfers </w:t>
-            </w:r>
-            <w:r>
-              <w:rPr>
-                <w:rFonts w:eastAsiaTheme="minorEastAsia"/>
-                <w:color w:val="000000" w:themeColor="text1"/>
-                <w:sz w:val="28"/>
-                <w:szCs w:val="28"/>
-              </w:rPr>
-              <w:t>during peak load and resume at a later time</w:t>
-            </w:r>
-            <w:r>
-              <w:rPr>
-                <w:rFonts w:eastAsiaTheme="minorEastAsia"/>
-                <w:color w:val="000000" w:themeColor="text1"/>
+                <w:sz w:val="28"/>
+                <w:szCs w:val="28"/>
+              </w:rPr>
+              <w:t>For details, refer to section</w:t>
+            </w:r>
+            <w:r>
+              <w:rPr>
+                <w:sz w:val="28"/>
+                <w:szCs w:val="28"/>
+              </w:rPr>
+              <w:t>s 5.46 and 5.52 in the</w:t>
+            </w:r>
+            <w:r>
+              <w:rPr>
+                <w:sz w:val="28"/>
+                <w:szCs w:val="28"/>
+              </w:rPr>
+              <w:t xml:space="preserve">  </w:t>
+            </w:r>
+            <w:hyperlink r:id="rId9" w:history="1">
+              <w:r>
+                <w:rPr>
+                  <w:rStyle w:val="Hyperlink"/>
+                  <w:sz w:val="28"/>
+                  <w:szCs w:val="28"/>
+                </w:rPr>
+                <w:t>DME API Specification</w:t>
+              </w:r>
+            </w:hyperlink>
+            <w:r>
+              <w:rPr>
                 <w:sz w:val="28"/>
                 <w:szCs w:val="28"/>
               </w:rPr>
               <w:t>.</w:t>
-            </w:r>
-            <w:r>
-              <w:rPr>
-                <w:rFonts w:eastAsiaTheme="minorEastAsia"/>
-                <w:color w:val="000000" w:themeColor="text1"/>
-                <w:sz w:val="28"/>
-                <w:szCs w:val="28"/>
-              </w:rPr>
-              <w:t xml:space="preserve"> </w:t>
             </w:r>
           </w:p>
           <w:p>
@@ -3226,7 +3223,7 @@
                 <w:szCs w:val="28"/>
                 <w:u w:val="single"/>
               </w:rPr>
-              <w:t>HPCDATAMGM-15</w:t>
+              <w:t>HPCDATAMGM-1</w:t>
             </w:r>
             <w:r>
               <w:rPr>
@@ -3234,7 +3231,7 @@
                 <w:szCs w:val="28"/>
                 <w:u w:val="single"/>
               </w:rPr>
-              <w:t>87, 1588</w:t>
+              <w:t>605</w:t>
             </w:r>
             <w:r>
               <w:rPr>
@@ -3253,103 +3250,24 @@
             </w:r>
             <w:r>
               <w:rPr>
-                <w:rFonts w:eastAsiaTheme="minorEastAsia"/>
-                <w:color w:val="000000" w:themeColor="text1"/>
-                <w:sz w:val="28"/>
-                <w:szCs w:val="28"/>
-              </w:rPr>
-              <w:t>Consolidate</w:t>
-            </w:r>
-            <w:r>
-              <w:rPr>
-                <w:rFonts w:eastAsiaTheme="minorEastAsia"/>
-                <w:color w:val="000000" w:themeColor="text1"/>
-                <w:sz w:val="28"/>
-                <w:szCs w:val="28"/>
-              </w:rPr>
-              <w:t>d</w:t>
-            </w:r>
-            <w:r>
-              <w:rPr>
-                <w:rFonts w:eastAsiaTheme="minorEastAsia"/>
-                <w:color w:val="000000" w:themeColor="text1"/>
-                <w:sz w:val="28"/>
-                <w:szCs w:val="28"/>
-              </w:rPr>
-              <w:t xml:space="preserve"> the report types in the Reports page of the DME web application to </w:t>
-            </w:r>
-            <w:r>
-              <w:rPr>
-                <w:rFonts w:eastAsiaTheme="minorEastAsia"/>
-                <w:color w:val="000000" w:themeColor="text1"/>
-                <w:sz w:val="28"/>
-                <w:szCs w:val="28"/>
-              </w:rPr>
-              <w:t>eliminate</w:t>
-            </w:r>
-            <w:r>
-              <w:rPr>
-                <w:rFonts w:eastAsiaTheme="minorEastAsia"/>
-                <w:color w:val="000000" w:themeColor="text1"/>
-                <w:sz w:val="28"/>
-                <w:szCs w:val="28"/>
-              </w:rPr>
-              <w:t xml:space="preserve"> redundant options in the report selection dropdown. Also enhance</w:t>
-            </w:r>
-            <w:r>
-              <w:rPr>
-                <w:rFonts w:eastAsiaTheme="minorEastAsia"/>
-                <w:color w:val="000000" w:themeColor="text1"/>
-                <w:sz w:val="28"/>
-                <w:szCs w:val="28"/>
-              </w:rPr>
-              <w:t>d</w:t>
-            </w:r>
-            <w:r>
-              <w:rPr>
-                <w:rFonts w:eastAsiaTheme="minorEastAsia"/>
-                <w:color w:val="000000" w:themeColor="text1"/>
-                <w:sz w:val="28"/>
-                <w:szCs w:val="28"/>
-              </w:rPr>
-              <w:t xml:space="preserve"> the </w:t>
-            </w:r>
-            <w:r>
-              <w:rPr>
-                <w:rFonts w:eastAsiaTheme="minorEastAsia"/>
-                <w:i/>
-                <w:iCs/>
-                <w:color w:val="000000" w:themeColor="text1"/>
-                <w:sz w:val="28"/>
-                <w:szCs w:val="28"/>
-              </w:rPr>
-              <w:t>Base Path</w:t>
-            </w:r>
-            <w:r>
-              <w:rPr>
-                <w:rFonts w:eastAsiaTheme="minorEastAsia"/>
-                <w:color w:val="000000" w:themeColor="text1"/>
-                <w:sz w:val="28"/>
-                <w:szCs w:val="28"/>
-              </w:rPr>
-              <w:t xml:space="preserve"> report to include the Division/Office/Center (DOC) information in the header</w:t>
-            </w:r>
-            <w:r>
-              <w:rPr>
-                <w:rFonts w:eastAsiaTheme="minorEastAsia"/>
-                <w:color w:val="000000" w:themeColor="text1"/>
-                <w:sz w:val="28"/>
-                <w:szCs w:val="28"/>
-              </w:rPr>
-              <w:t>.</w:t>
-            </w:r>
-            <w:r>
-              <w:rPr>
-                <w:color w:val="000000" w:themeColor="text1"/>
-                <w:sz w:val="28"/>
-                <w:szCs w:val="28"/>
-              </w:rPr>
-              <w:t xml:space="preserve">  </w:t>
+                <w:sz w:val="28"/>
+                <w:szCs w:val="28"/>
+              </w:rPr>
+              <w:t xml:space="preserve">Updated the file size categorization in all the reports </w:t>
+            </w:r>
+            <w:r>
+              <w:rPr>
+                <w:sz w:val="28"/>
+                <w:szCs w:val="28"/>
+              </w:rPr>
+              <w:t xml:space="preserve">in the Report tab of the DME web application </w:t>
+            </w:r>
+            <w:r>
+              <w:rPr>
+                <w:sz w:val="28"/>
+                <w:szCs w:val="28"/>
+              </w:rPr>
+              <w:t xml:space="preserve">to align with the way the information is used. </w:t>
             </w:r>
             <w:r>
               <w:rPr>
@@ -3363,7 +3281,14 @@
                 <w:sz w:val="28"/>
                 <w:szCs w:val="28"/>
               </w:rPr>
-              <w:t>additional information</w:t>
+              <w:t>information</w:t>
+            </w:r>
+            <w:r>
+              <w:rPr>
+                <w:sz w:val="28"/>
+                <w:szCs w:val="28"/>
+              </w:rPr>
+              <w:t xml:space="preserve"> on the new categories</w:t>
             </w:r>
             <w:r>
               <w:rPr>
@@ -3386,7 +3311,7 @@
               </w:rPr>
               <w:t xml:space="preserve"> </w:t>
             </w:r>
-            <w:hyperlink r:id="rId8" w:history="1">
+            <w:hyperlink r:id="rId10" w:history="1">
               <w:r>
                 <w:rPr>
                   <w:rStyle w:val="Hyperlink"/>
@@ -3433,272 +3358,88 @@
                 <w:szCs w:val="28"/>
                 <w:u w:val="single"/>
               </w:rPr>
-              <w:t>HPCDATAMGM-15</w:t>
-            </w:r>
-            <w:r>
+              <w:t>HPCDATAMGM-1614</w:t>
+            </w:r>
+            <w:r>
+              <w:rPr>
+                <w:sz w:val="28"/>
+                <w:szCs w:val="28"/>
+              </w:rPr>
+              <w:t xml:space="preserve">: Updated all the reports in the </w:t>
+            </w:r>
+            <w:r>
+              <w:rPr>
+                <w:sz w:val="28"/>
+                <w:szCs w:val="28"/>
+              </w:rPr>
+              <w:t>Report</w:t>
+            </w:r>
+            <w:r>
+              <w:rPr>
+                <w:sz w:val="28"/>
+                <w:szCs w:val="28"/>
+              </w:rPr>
+              <w:t xml:space="preserve"> tab of the DME web application to exclude from the computation of the total </w:t>
+            </w:r>
+            <w:r>
+              <w:rPr>
+                <w:sz w:val="28"/>
+                <w:szCs w:val="28"/>
+              </w:rPr>
+              <w:t xml:space="preserve">size </w:t>
+            </w:r>
+            <w:r>
+              <w:rPr>
+                <w:sz w:val="28"/>
+                <w:szCs w:val="28"/>
+              </w:rPr>
+              <w:t xml:space="preserve">and largest </w:t>
+            </w:r>
+            <w:r>
+              <w:rPr>
+                <w:sz w:val="28"/>
+                <w:szCs w:val="28"/>
+              </w:rPr>
+              <w:t xml:space="preserve">file </w:t>
+            </w:r>
+            <w:r>
+              <w:rPr>
+                <w:sz w:val="28"/>
+                <w:szCs w:val="28"/>
+              </w:rPr>
+              <w:t xml:space="preserve">size, all the files that were soft deleted. </w:t>
+            </w:r>
+          </w:p>
+          <w:p>
+            <w:pPr>
               <w:rPr>
                 <w:sz w:val="28"/>
                 <w:szCs w:val="28"/>
                 <w:u w:val="single"/>
               </w:rPr>
-              <w:t>66</w:t>
-            </w:r>
+            </w:pPr>
+          </w:p>
+          <w:p>
+            <w:pPr>
+              <w:rPr>
+                <w:sz w:val="28"/>
+                <w:szCs w:val="28"/>
+              </w:rPr>
+            </w:pPr>
             <w:r>
               <w:rPr>
                 <w:sz w:val="28"/>
                 <w:szCs w:val="28"/>
                 <w:u w:val="single"/>
               </w:rPr>
-              <w:t>:</w:t>
-            </w:r>
-            <w:r>
-              <w:rPr>
-                <w:sz w:val="28"/>
-                <w:szCs w:val="28"/>
-              </w:rPr>
-              <w:t xml:space="preserve"> </w:t>
-            </w:r>
-            <w:r>
-              <w:rPr>
-                <w:sz w:val="28"/>
-                <w:szCs w:val="28"/>
-              </w:rPr>
-              <w:t xml:space="preserve">Fixed issue due </w:t>
-            </w:r>
-            <w:r>
-              <w:rPr>
-                <w:sz w:val="28"/>
-                <w:szCs w:val="28"/>
-              </w:rPr>
-              <w:t xml:space="preserve">to </w:t>
-            </w:r>
-            <w:r>
-              <w:rPr>
-                <w:sz w:val="28"/>
-                <w:szCs w:val="28"/>
-              </w:rPr>
-              <w:t xml:space="preserve">incorrect wrapping of </w:t>
-            </w:r>
-            <w:r>
-              <w:rPr>
-                <w:sz w:val="28"/>
-                <w:szCs w:val="28"/>
-              </w:rPr>
-              <w:t xml:space="preserve">data </w:t>
-            </w:r>
-            <w:r>
-              <w:rPr>
-                <w:sz w:val="28"/>
-                <w:szCs w:val="28"/>
-              </w:rPr>
-              <w:t>object paths in the Download Task Details page, which was causing the</w:t>
-            </w:r>
-            <w:r>
-              <w:rPr>
-                <w:sz w:val="28"/>
-                <w:szCs w:val="28"/>
-              </w:rPr>
-              <w:t xml:space="preserve"> paths</w:t>
-            </w:r>
-            <w:r>
-              <w:rPr>
-                <w:sz w:val="28"/>
-                <w:szCs w:val="28"/>
-              </w:rPr>
-              <w:t xml:space="preserve"> to go out of the panel boundary. </w:t>
-            </w:r>
-          </w:p>
-          <w:p>
-            <w:pPr>
-              <w:rPr>
-                <w:sz w:val="28"/>
-                <w:szCs w:val="28"/>
-              </w:rPr>
-            </w:pPr>
-          </w:p>
-          <w:p>
-            <w:pPr>
-              <w:rPr>
-                <w:sz w:val="28"/>
-                <w:szCs w:val="28"/>
-              </w:rPr>
-            </w:pPr>
-            <w:r>
-              <w:rPr>
-                <w:rFonts w:cstheme="minorHAnsi"/>
-                <w:sz w:val="28"/>
-                <w:szCs w:val="28"/>
-                <w:u w:val="single"/>
-              </w:rPr>
-              <w:t>HPCDATAMGM-</w:t>
-            </w:r>
-            <w:r>
-              <w:rPr>
-                <w:rFonts w:cstheme="minorHAnsi"/>
-                <w:sz w:val="28"/>
-                <w:szCs w:val="28"/>
-                <w:u w:val="single"/>
-              </w:rPr>
-              <w:t>15</w:t>
-            </w:r>
-            <w:r>
-              <w:rPr>
-                <w:rFonts w:cstheme="minorHAnsi"/>
-                <w:sz w:val="28"/>
-                <w:szCs w:val="28"/>
-                <w:u w:val="single"/>
-              </w:rPr>
-              <w:t>58</w:t>
-            </w:r>
-            <w:r>
-              <w:rPr>
-                <w:rFonts w:cstheme="minorHAnsi"/>
-                <w:sz w:val="28"/>
-                <w:szCs w:val="28"/>
-                <w:u w:val="single"/>
-              </w:rPr>
-              <w:t>:</w:t>
-            </w:r>
-            <w:r>
-              <w:rPr>
-                <w:rFonts w:cstheme="minorHAnsi"/>
-                <w:sz w:val="28"/>
-                <w:szCs w:val="28"/>
-              </w:rPr>
-              <w:t xml:space="preserve"> </w:t>
-            </w:r>
-            <w:r>
-              <w:rPr>
-                <w:rFonts w:cstheme="minorHAnsi"/>
-                <w:sz w:val="28"/>
-                <w:szCs w:val="28"/>
-              </w:rPr>
-              <w:t>Add</w:t>
-            </w:r>
-            <w:r>
-              <w:rPr>
-                <w:rFonts w:cstheme="minorHAnsi"/>
-                <w:sz w:val="28"/>
-                <w:szCs w:val="28"/>
-              </w:rPr>
-              <w:t>ed</w:t>
-            </w:r>
-            <w:r>
-              <w:rPr>
-                <w:rFonts w:cstheme="minorHAnsi"/>
-                <w:sz w:val="28"/>
-                <w:szCs w:val="28"/>
-              </w:rPr>
-              <w:t xml:space="preserve"> </w:t>
-            </w:r>
-            <w:r>
-              <w:rPr>
-                <w:rFonts w:cstheme="minorHAnsi"/>
-                <w:sz w:val="28"/>
-                <w:szCs w:val="28"/>
-              </w:rPr>
-              <w:t>pointers</w:t>
-            </w:r>
-            <w:r>
-              <w:rPr>
-                <w:rFonts w:cstheme="minorHAnsi"/>
-                <w:sz w:val="28"/>
-                <w:szCs w:val="28"/>
-              </w:rPr>
-              <w:t xml:space="preserve"> to </w:t>
-            </w:r>
-            <w:r>
-              <w:rPr>
-                <w:rFonts w:cstheme="minorHAnsi"/>
-                <w:sz w:val="28"/>
-                <w:szCs w:val="28"/>
-              </w:rPr>
-              <w:t>example input</w:t>
-            </w:r>
-            <w:r>
-              <w:rPr>
-                <w:rFonts w:cstheme="minorHAnsi"/>
-                <w:sz w:val="28"/>
-                <w:szCs w:val="28"/>
-              </w:rPr>
-              <w:t xml:space="preserve"> file</w:t>
-            </w:r>
-            <w:r>
-              <w:rPr>
-                <w:rFonts w:cstheme="minorHAnsi"/>
-                <w:sz w:val="28"/>
-                <w:szCs w:val="28"/>
-              </w:rPr>
-              <w:t>s</w:t>
-            </w:r>
-            <w:r>
-              <w:rPr>
-                <w:rFonts w:cstheme="minorHAnsi"/>
-                <w:sz w:val="28"/>
-                <w:szCs w:val="28"/>
-              </w:rPr>
-              <w:t xml:space="preserve"> </w:t>
-            </w:r>
-            <w:r>
-              <w:rPr>
-                <w:rFonts w:cstheme="minorHAnsi"/>
-                <w:sz w:val="28"/>
-                <w:szCs w:val="28"/>
-              </w:rPr>
-              <w:t xml:space="preserve">in the usage info of </w:t>
-            </w:r>
-            <w:r>
-              <w:rPr>
-                <w:rFonts w:cstheme="minorHAnsi"/>
-                <w:sz w:val="28"/>
-                <w:szCs w:val="28"/>
-              </w:rPr>
-              <w:t xml:space="preserve"> command line utilities </w:t>
-            </w:r>
-            <w:r>
-              <w:rPr>
-                <w:rFonts w:cstheme="minorHAnsi"/>
-                <w:sz w:val="28"/>
-                <w:szCs w:val="28"/>
-              </w:rPr>
-              <w:t>(CLU)</w:t>
-            </w:r>
-            <w:r>
-              <w:rPr>
-                <w:rFonts w:cstheme="minorHAnsi"/>
-                <w:sz w:val="28"/>
-                <w:szCs w:val="28"/>
-              </w:rPr>
-              <w:t xml:space="preserve"> that expect JSON inputs</w:t>
-            </w:r>
-            <w:r>
-              <w:rPr>
-                <w:rFonts w:cstheme="minorHAnsi"/>
-                <w:sz w:val="28"/>
-                <w:szCs w:val="28"/>
-              </w:rPr>
-              <w:t>. These samples</w:t>
-            </w:r>
-            <w:r>
-              <w:rPr>
-                <w:sz w:val="28"/>
-                <w:szCs w:val="28"/>
-              </w:rPr>
-              <w:t xml:space="preserve"> are </w:t>
-            </w:r>
-            <w:r>
-              <w:rPr>
-                <w:sz w:val="28"/>
-                <w:szCs w:val="28"/>
-              </w:rPr>
-              <w:t>available</w:t>
-            </w:r>
-            <w:r>
-              <w:rPr>
-                <w:sz w:val="28"/>
-                <w:szCs w:val="28"/>
-              </w:rPr>
-              <w:t xml:space="preserve"> in the CLU </w:t>
+              <w:t>HPCDATAMGM-1606</w:t>
+            </w:r>
+            <w:r>
+              <w:rPr>
+                <w:sz w:val="28"/>
+                <w:szCs w:val="28"/>
+              </w:rPr>
+              <w:t xml:space="preserve">: Fixed the </w:t>
             </w:r>
             <w:r>
               <w:rPr>
@@ -3707,33 +3448,646 @@
                 <w:sz w:val="28"/>
                 <w:szCs w:val="28"/>
               </w:rPr>
-              <w:t>templates</w:t>
-            </w:r>
-            <w:r>
-              <w:rPr>
-                <w:sz w:val="28"/>
-                <w:szCs w:val="28"/>
-              </w:rPr>
-              <w:t xml:space="preserve"> directory. </w:t>
-            </w:r>
-          </w:p>
-          <w:p>
-            <w:pPr>
-              <w:rPr>
+              <w:t>Base Path</w:t>
+            </w:r>
+            <w:r>
+              <w:rPr>
+                <w:sz w:val="28"/>
+                <w:szCs w:val="28"/>
+              </w:rPr>
+              <w:t xml:space="preserve"> </w:t>
+            </w:r>
+            <w:r>
+              <w:rPr>
+                <w:i/>
+                <w:iCs/>
+                <w:sz w:val="28"/>
+                <w:szCs w:val="28"/>
+              </w:rPr>
+              <w:t>Report</w:t>
+            </w:r>
+            <w:r>
+              <w:rPr>
+                <w:sz w:val="28"/>
+                <w:szCs w:val="28"/>
+              </w:rPr>
+              <w:t xml:space="preserve"> in the Report tab of the DME web application to generate the correct error when the report was </w:t>
+            </w:r>
+            <w:r>
+              <w:rPr>
+                <w:sz w:val="28"/>
+                <w:szCs w:val="28"/>
+              </w:rPr>
+              <w:t>run without selecting the base path. Previously, a report with all values set to zero was displayed.</w:t>
+            </w:r>
+          </w:p>
+          <w:p>
+            <w:pPr>
+              <w:pStyle w:val="Heading1"/>
+              <w:rPr>
+                <w:b w:val="0"/>
+                <w:bCs w:val="0"/>
+                <w:sz w:val="28"/>
+                <w:szCs w:val="28"/>
+              </w:rPr>
+            </w:pPr>
+            <w:r>
+              <w:rPr>
+                <w:b w:val="0"/>
+                <w:bCs w:val="0"/>
                 <w:sz w:val="28"/>
                 <w:szCs w:val="28"/>
                 <w:u w:val="single"/>
               </w:rPr>
-            </w:pPr>
-          </w:p>
-          <w:p>
-            <w:pPr>
-              <w:rPr>
-                <w:rFonts w:cstheme="minorHAnsi"/>
-                <w:sz w:val="28"/>
-                <w:szCs w:val="28"/>
-              </w:rPr>
-            </w:pPr>
+              <w:t>HPCDATAMGM-1443:</w:t>
+            </w:r>
+            <w:r>
+              <w:rPr>
+                <w:b w:val="0"/>
+                <w:bCs w:val="0"/>
+                <w:sz w:val="28"/>
+                <w:szCs w:val="28"/>
+              </w:rPr>
+              <w:t xml:space="preserve"> </w:t>
+            </w:r>
+            <w:r>
+              <w:rPr>
+                <w:b w:val="0"/>
+                <w:bCs w:val="0"/>
+                <w:sz w:val="28"/>
+                <w:szCs w:val="28"/>
+              </w:rPr>
+              <w:t xml:space="preserve">Fixed issue with the </w:t>
+            </w:r>
+            <w:r>
+              <w:rPr>
+                <w:b w:val="0"/>
+                <w:bCs w:val="0"/>
+                <w:i/>
+                <w:iCs/>
+                <w:sz w:val="28"/>
+                <w:szCs w:val="28"/>
+              </w:rPr>
+              <w:t xml:space="preserve">Download Data Object </w:t>
+            </w:r>
+            <w:r>
+              <w:rPr>
+                <w:b w:val="0"/>
+                <w:bCs w:val="0"/>
+                <w:i/>
+                <w:iCs/>
+                <w:sz w:val="28"/>
+                <w:szCs w:val="28"/>
+              </w:rPr>
+              <w:t>L</w:t>
+            </w:r>
+            <w:r>
+              <w:rPr>
+                <w:b w:val="0"/>
+                <w:bCs w:val="0"/>
+                <w:i/>
+                <w:iCs/>
+                <w:sz w:val="28"/>
+                <w:szCs w:val="28"/>
+              </w:rPr>
+              <w:t>ist</w:t>
+            </w:r>
+            <w:r>
+              <w:rPr>
+                <w:b w:val="0"/>
+                <w:bCs w:val="0"/>
+                <w:sz w:val="28"/>
+                <w:szCs w:val="28"/>
+              </w:rPr>
+              <w:t xml:space="preserve"> and </w:t>
+            </w:r>
+            <w:r>
+              <w:rPr>
+                <w:b w:val="0"/>
+                <w:bCs w:val="0"/>
+                <w:i/>
+                <w:iCs/>
+                <w:sz w:val="28"/>
+                <w:szCs w:val="28"/>
+              </w:rPr>
+              <w:t>Download Collection List</w:t>
+            </w:r>
+            <w:r>
+              <w:rPr>
+                <w:b w:val="0"/>
+                <w:bCs w:val="0"/>
+                <w:sz w:val="28"/>
+                <w:szCs w:val="28"/>
+              </w:rPr>
+              <w:t xml:space="preserve"> API</w:t>
+            </w:r>
+            <w:r>
+              <w:rPr>
+                <w:b w:val="0"/>
+                <w:bCs w:val="0"/>
+                <w:sz w:val="28"/>
+                <w:szCs w:val="28"/>
+              </w:rPr>
+              <w:t>s</w:t>
+            </w:r>
+            <w:r>
+              <w:rPr>
+                <w:b w:val="0"/>
+                <w:bCs w:val="0"/>
+                <w:sz w:val="28"/>
+                <w:szCs w:val="28"/>
+              </w:rPr>
+              <w:t xml:space="preserve"> not giv</w:t>
+            </w:r>
+            <w:r>
+              <w:rPr>
+                <w:b w:val="0"/>
+                <w:bCs w:val="0"/>
+                <w:sz w:val="28"/>
+                <w:szCs w:val="28"/>
+              </w:rPr>
+              <w:t>ing</w:t>
+            </w:r>
+            <w:r>
+              <w:rPr>
+                <w:b w:val="0"/>
+                <w:bCs w:val="0"/>
+                <w:sz w:val="28"/>
+                <w:szCs w:val="28"/>
+              </w:rPr>
+              <w:t xml:space="preserve"> out </w:t>
+            </w:r>
+            <w:r>
+              <w:rPr>
+                <w:b w:val="0"/>
+                <w:bCs w:val="0"/>
+                <w:sz w:val="28"/>
+                <w:szCs w:val="28"/>
+              </w:rPr>
+              <w:t xml:space="preserve">the </w:t>
+            </w:r>
+            <w:r>
+              <w:rPr>
+                <w:b w:val="0"/>
+                <w:bCs w:val="0"/>
+                <w:sz w:val="28"/>
+                <w:szCs w:val="28"/>
+              </w:rPr>
+              <w:t xml:space="preserve">list of all the objects or collections </w:t>
+            </w:r>
+            <w:r>
+              <w:rPr>
+                <w:b w:val="0"/>
+                <w:bCs w:val="0"/>
+                <w:sz w:val="28"/>
+                <w:szCs w:val="28"/>
+              </w:rPr>
+              <w:t>that</w:t>
+            </w:r>
+            <w:r>
+              <w:rPr>
+                <w:b w:val="0"/>
+                <w:bCs w:val="0"/>
+                <w:sz w:val="28"/>
+                <w:szCs w:val="28"/>
+              </w:rPr>
+              <w:t xml:space="preserve"> failed as part of the response.</w:t>
+            </w:r>
+            <w:r>
+              <w:rPr>
+                <w:b w:val="0"/>
+                <w:bCs w:val="0"/>
+                <w:sz w:val="28"/>
+                <w:szCs w:val="28"/>
+              </w:rPr>
+              <w:t xml:space="preserve"> Previously, only the path of first failure was provided in the response. </w:t>
+            </w:r>
+          </w:p>
+          <w:p>
+            <w:pPr>
+              <w:rPr>
+                <w:sz w:val="28"/>
+                <w:szCs w:val="28"/>
+              </w:rPr>
+            </w:pPr>
+            <w:r>
+              <w:rPr>
+                <w:sz w:val="28"/>
+                <w:szCs w:val="28"/>
+                <w:u w:val="single"/>
+              </w:rPr>
+              <w:t>HPCDATAMGM-1616</w:t>
+            </w:r>
+            <w:r>
+              <w:rPr>
+                <w:sz w:val="28"/>
+                <w:szCs w:val="28"/>
+              </w:rPr>
+              <w:t xml:space="preserve">: Fixed issue with </w:t>
+            </w:r>
+            <w:r>
+              <w:rPr>
+                <w:sz w:val="28"/>
+                <w:szCs w:val="28"/>
+              </w:rPr>
+              <w:t xml:space="preserve">a </w:t>
+            </w:r>
+            <w:r>
+              <w:rPr>
+                <w:sz w:val="28"/>
+                <w:szCs w:val="28"/>
+              </w:rPr>
+              <w:t>proxy error being returned when user</w:t>
+            </w:r>
+            <w:r>
+              <w:rPr>
+                <w:sz w:val="28"/>
+                <w:szCs w:val="28"/>
+              </w:rPr>
+              <w:t>s</w:t>
+            </w:r>
+            <w:r>
+              <w:rPr>
+                <w:sz w:val="28"/>
+                <w:szCs w:val="28"/>
+              </w:rPr>
+              <w:t xml:space="preserve"> attempt</w:t>
+            </w:r>
+            <w:r>
+              <w:rPr>
+                <w:sz w:val="28"/>
+                <w:szCs w:val="28"/>
+              </w:rPr>
+              <w:t>ed</w:t>
+            </w:r>
+            <w:r>
+              <w:rPr>
+                <w:sz w:val="28"/>
+                <w:szCs w:val="28"/>
+              </w:rPr>
+              <w:t xml:space="preserve"> to export large results set</w:t>
+            </w:r>
+            <w:r>
+              <w:rPr>
+                <w:sz w:val="28"/>
+                <w:szCs w:val="28"/>
+              </w:rPr>
+              <w:t xml:space="preserve">s from the </w:t>
+            </w:r>
+            <w:r>
+              <w:rPr>
+                <w:sz w:val="28"/>
+                <w:szCs w:val="28"/>
+              </w:rPr>
+              <w:t xml:space="preserve">detailed </w:t>
+            </w:r>
+            <w:r>
+              <w:rPr>
+                <w:sz w:val="28"/>
+                <w:szCs w:val="28"/>
+              </w:rPr>
+              <w:t>search results page</w:t>
+            </w:r>
+            <w:r>
+              <w:rPr>
+                <w:sz w:val="28"/>
+                <w:szCs w:val="28"/>
+              </w:rPr>
+              <w:t xml:space="preserve">. </w:t>
+            </w:r>
+          </w:p>
+          <w:p>
+            <w:pPr>
+              <w:rPr>
+                <w:sz w:val="28"/>
+                <w:szCs w:val="28"/>
+              </w:rPr>
+            </w:pPr>
+          </w:p>
+          <w:p>
+            <w:pPr>
+              <w:rPr>
+                <w:sz w:val="28"/>
+                <w:szCs w:val="28"/>
+              </w:rPr>
+            </w:pPr>
+            <w:r>
+              <w:rPr>
+                <w:sz w:val="28"/>
+                <w:szCs w:val="28"/>
+                <w:u w:val="single"/>
+              </w:rPr>
+              <w:lastRenderedPageBreak/>
+              <w:t>HPCDATAMGM-1603</w:t>
+            </w:r>
+            <w:r>
+              <w:rPr>
+                <w:sz w:val="28"/>
+                <w:szCs w:val="28"/>
+              </w:rPr>
+              <w:t>: Fixed issue with the email notification for user initiated download task cancellation showing 'Failed' in the subject line. This has now been corrected to 'Canceled'.</w:t>
+            </w:r>
+          </w:p>
+          <w:p>
+            <w:pPr>
+              <w:rPr>
+                <w:rFonts w:cstheme="minorHAnsi"/>
+                <w:sz w:val="28"/>
+                <w:szCs w:val="28"/>
+              </w:rPr>
+            </w:pPr>
+          </w:p>
+          <w:p>
+            <w:pPr>
+              <w:rPr>
+                <w:b/>
+                <w:bCs/>
+                <w:sz w:val="28"/>
+                <w:szCs w:val="28"/>
+                <w:u w:val="single"/>
+              </w:rPr>
+            </w:pPr>
+            <w:r>
+              <w:rPr>
+                <w:b/>
+                <w:bCs/>
+                <w:sz w:val="28"/>
+                <w:szCs w:val="28"/>
+                <w:u w:val="single"/>
+              </w:rPr>
+              <w:t>Operational</w:t>
+            </w:r>
+            <w:r>
+              <w:rPr>
+                <w:b/>
+                <w:bCs/>
+                <w:sz w:val="28"/>
+                <w:szCs w:val="28"/>
+                <w:u w:val="single"/>
+              </w:rPr>
+              <w:t>/Performance</w:t>
+            </w:r>
+            <w:r>
+              <w:rPr>
+                <w:b/>
+                <w:bCs/>
+                <w:sz w:val="28"/>
+                <w:szCs w:val="28"/>
+                <w:u w:val="single"/>
+              </w:rPr>
+              <w:t xml:space="preserve"> </w:t>
+            </w:r>
+            <w:r>
+              <w:rPr>
+                <w:b/>
+                <w:bCs/>
+                <w:sz w:val="28"/>
+                <w:szCs w:val="28"/>
+                <w:u w:val="single"/>
+              </w:rPr>
+              <w:t>Improvements</w:t>
+            </w:r>
+            <w:r>
+              <w:rPr>
+                <w:b/>
+                <w:bCs/>
+                <w:sz w:val="28"/>
+                <w:szCs w:val="28"/>
+                <w:u w:val="single"/>
+              </w:rPr>
+              <w:t>:</w:t>
+            </w:r>
+          </w:p>
+          <w:p>
+            <w:pPr>
+              <w:rPr>
+                <w:sz w:val="28"/>
+                <w:szCs w:val="28"/>
+                <w:u w:val="single"/>
+              </w:rPr>
+            </w:pPr>
+          </w:p>
+          <w:p>
+            <w:pPr>
+              <w:rPr>
+                <w:sz w:val="28"/>
+                <w:szCs w:val="28"/>
+              </w:rPr>
+            </w:pPr>
+            <w:r>
+              <w:rPr>
+                <w:sz w:val="28"/>
+                <w:szCs w:val="28"/>
+                <w:u w:val="single"/>
+              </w:rPr>
+              <w:t>HPCDATAMGM-1570</w:t>
+            </w:r>
+            <w:r>
+              <w:rPr>
+                <w:sz w:val="28"/>
+                <w:szCs w:val="28"/>
+              </w:rPr>
+              <w:t>: Optimized t</w:t>
+            </w:r>
+            <w:r>
+              <w:rPr>
+                <w:sz w:val="28"/>
+                <w:szCs w:val="28"/>
+              </w:rPr>
+              <w:t xml:space="preserve">he </w:t>
+            </w:r>
+            <w:r>
+              <w:rPr>
+                <w:sz w:val="28"/>
+                <w:szCs w:val="28"/>
+              </w:rPr>
+              <w:t xml:space="preserve">DME </w:t>
+            </w:r>
+            <w:r>
+              <w:rPr>
+                <w:sz w:val="28"/>
+                <w:szCs w:val="28"/>
+              </w:rPr>
+              <w:t xml:space="preserve">task </w:t>
+            </w:r>
+            <w:r>
+              <w:rPr>
+                <w:sz w:val="28"/>
+                <w:szCs w:val="28"/>
+              </w:rPr>
+              <w:t xml:space="preserve">that </w:t>
+            </w:r>
+            <w:r>
+              <w:rPr>
+                <w:sz w:val="28"/>
+                <w:szCs w:val="28"/>
+              </w:rPr>
+              <w:t>provides</w:t>
+            </w:r>
+            <w:r>
+              <w:rPr>
+                <w:sz w:val="28"/>
+                <w:szCs w:val="28"/>
+              </w:rPr>
+              <w:t xml:space="preserve"> the status of a collection download to retrieve</w:t>
+            </w:r>
+            <w:r>
+              <w:rPr>
+                <w:sz w:val="28"/>
+                <w:szCs w:val="28"/>
+              </w:rPr>
+              <w:t xml:space="preserve"> </w:t>
+            </w:r>
+            <w:r>
+              <w:rPr>
+                <w:sz w:val="28"/>
+                <w:szCs w:val="28"/>
+              </w:rPr>
+              <w:t xml:space="preserve">all </w:t>
+            </w:r>
+            <w:r>
+              <w:rPr>
+                <w:sz w:val="28"/>
+                <w:szCs w:val="28"/>
+              </w:rPr>
+              <w:t xml:space="preserve">its </w:t>
+            </w:r>
+            <w:r>
+              <w:rPr>
+                <w:sz w:val="28"/>
+                <w:szCs w:val="28"/>
+              </w:rPr>
+              <w:t>data object</w:t>
+            </w:r>
+            <w:r>
+              <w:rPr>
+                <w:sz w:val="28"/>
+                <w:szCs w:val="28"/>
+              </w:rPr>
+              <w:t xml:space="preserve">s </w:t>
+            </w:r>
+            <w:r>
+              <w:rPr>
+                <w:sz w:val="28"/>
+                <w:szCs w:val="28"/>
+              </w:rPr>
+              <w:t>transactions</w:t>
+            </w:r>
+            <w:r>
+              <w:rPr>
+                <w:sz w:val="28"/>
+                <w:szCs w:val="28"/>
+              </w:rPr>
+              <w:t xml:space="preserve"> in </w:t>
+            </w:r>
+            <w:r>
+              <w:rPr>
+                <w:sz w:val="28"/>
+                <w:szCs w:val="28"/>
+              </w:rPr>
+              <w:t>one query, so that the number of round trips to the database through the network are reduced.</w:t>
+            </w:r>
+            <w:r>
+              <w:rPr>
+                <w:sz w:val="28"/>
+                <w:szCs w:val="28"/>
+              </w:rPr>
+              <w:t xml:space="preserve"> Previously, this task </w:t>
+            </w:r>
+            <w:r>
+              <w:rPr>
+                <w:sz w:val="28"/>
+                <w:szCs w:val="28"/>
+              </w:rPr>
+              <w:t xml:space="preserve">retrieved </w:t>
+            </w:r>
+            <w:r>
+              <w:rPr>
+                <w:sz w:val="28"/>
+                <w:szCs w:val="28"/>
+              </w:rPr>
+              <w:t>each data object transaction separately</w:t>
+            </w:r>
+            <w:r>
+              <w:rPr>
+                <w:sz w:val="28"/>
+                <w:szCs w:val="28"/>
+              </w:rPr>
+              <w:t>.</w:t>
+            </w:r>
+          </w:p>
+          <w:p>
+            <w:pPr>
+              <w:rPr>
+                <w:sz w:val="28"/>
+                <w:szCs w:val="28"/>
+              </w:rPr>
+            </w:pPr>
+          </w:p>
+          <w:p>
+            <w:pPr>
+              <w:rPr>
+                <w:sz w:val="28"/>
+                <w:szCs w:val="28"/>
+              </w:rPr>
+            </w:pPr>
+            <w:r>
+              <w:rPr>
+                <w:sz w:val="28"/>
+                <w:szCs w:val="28"/>
+                <w:u w:val="single"/>
+              </w:rPr>
+              <w:t>HPCDATAMGM-1590</w:t>
+            </w:r>
+            <w:r>
+              <w:rPr>
+                <w:sz w:val="28"/>
+                <w:szCs w:val="28"/>
+              </w:rPr>
+              <w:t xml:space="preserve">: Enhanced the </w:t>
+            </w:r>
+            <w:r>
+              <w:rPr>
+                <w:sz w:val="28"/>
+                <w:szCs w:val="28"/>
+              </w:rPr>
+              <w:t xml:space="preserve">DME </w:t>
+            </w:r>
+            <w:r>
+              <w:rPr>
+                <w:sz w:val="28"/>
+                <w:szCs w:val="28"/>
+              </w:rPr>
+              <w:t xml:space="preserve">download task to perform internal retries of </w:t>
+            </w:r>
+            <w:r>
+              <w:rPr>
+                <w:sz w:val="28"/>
+                <w:szCs w:val="28"/>
+              </w:rPr>
+              <w:t xml:space="preserve">the file download from Cloudian when the download </w:t>
+            </w:r>
+            <w:r>
+              <w:rPr>
+                <w:sz w:val="28"/>
+                <w:szCs w:val="28"/>
+              </w:rPr>
+              <w:t xml:space="preserve">failure </w:t>
+            </w:r>
+            <w:r>
+              <w:rPr>
+                <w:sz w:val="28"/>
+                <w:szCs w:val="28"/>
+              </w:rPr>
+              <w:t xml:space="preserve">was </w:t>
+            </w:r>
+            <w:r>
+              <w:rPr>
+                <w:sz w:val="28"/>
+                <w:szCs w:val="28"/>
+              </w:rPr>
+              <w:t>caused due to timeout on the DME server.</w:t>
+            </w:r>
           </w:p>
           <w:p>
             <w:pPr>
@@ -3866,7 +4220,14 @@
                 <w:sz w:val="28"/>
                 <w:szCs w:val="28"/>
               </w:rPr>
-              <w:t>has been updated in this release</w:t>
+              <w:t xml:space="preserve">has been updated in </w:t>
+            </w:r>
+            <w:r>
+              <w:rPr>
+                <w:sz w:val="28"/>
+                <w:szCs w:val="28"/>
+              </w:rPr>
+              <w:t>Release 2.19.0</w:t>
             </w:r>
             <w:r>
               <w:rPr>
@@ -3900,68 +4261,95 @@
                 <w:sz w:val="28"/>
                 <w:szCs w:val="28"/>
               </w:rPr>
-              <w:t>utils/</w:t>
-            </w:r>
-            <w:proofErr w:type="spellStart"/>
-            <w:r>
-              <w:rPr>
+              <w:t>utils/hpc-client/keystore/keystore-prod.jks</w:t>
+            </w:r>
+            <w:r>
+              <w:rPr>
+                <w:color w:val="000000"/>
+                <w:sz w:val="28"/>
+                <w:szCs w:val="28"/>
+              </w:rPr>
+              <w:t>  from GitHub master before running any commands</w:t>
+            </w:r>
+            <w:r>
+              <w:rPr>
+                <w:color w:val="000000"/>
+                <w:sz w:val="28"/>
+                <w:szCs w:val="28"/>
+              </w:rPr>
+              <w:t xml:space="preserve"> if you did not update it in Release 2.19.0</w:t>
+            </w:r>
+            <w:r>
+              <w:rPr>
+                <w:color w:val="000000"/>
+                <w:sz w:val="28"/>
+                <w:szCs w:val="28"/>
+              </w:rPr>
+              <w:t>.</w:t>
+            </w:r>
+          </w:p>
+          <w:p>
+            <w:pPr>
+              <w:rPr>
+                <w:rFonts w:cstheme="minorHAnsi"/>
+                <w:sz w:val="28"/>
+                <w:szCs w:val="28"/>
+              </w:rPr>
+            </w:pPr>
+          </w:p>
+          <w:p>
+            <w:pPr>
+              <w:rPr>
+                <w:rFonts w:cstheme="minorHAnsi"/>
+                <w:sz w:val="28"/>
+                <w:szCs w:val="28"/>
+              </w:rPr>
+            </w:pPr>
+          </w:p>
+          <w:p>
+            <w:pPr>
+              <w:rPr>
+                <w:rFonts w:cstheme="minorHAnsi"/>
+                <w:sz w:val="28"/>
+                <w:szCs w:val="28"/>
+              </w:rPr>
+            </w:pPr>
+            <w:r>
+              <w:rPr>
+                <w:rFonts w:cstheme="minorHAnsi"/>
+                <w:sz w:val="28"/>
+                <w:szCs w:val="28"/>
+              </w:rPr>
+              <w:t>==============================================================</w:t>
+            </w:r>
+          </w:p>
+          <w:p>
+            <w:pPr>
+              <w:rPr>
+                <w:rFonts w:cstheme="minorHAnsi"/>
                 <w:b/>
-                <w:bCs/>
-                <w:color w:val="000000"/>
-                <w:sz w:val="28"/>
-                <w:szCs w:val="28"/>
-              </w:rPr>
-              <w:t>hpc</w:t>
-            </w:r>
-            <w:proofErr w:type="spellEnd"/>
-            <w:r>
-              <w:rPr>
+                <w:sz w:val="28"/>
+                <w:szCs w:val="28"/>
+              </w:rPr>
+            </w:pPr>
+            <w:r>
+              <w:rPr>
+                <w:rFonts w:cstheme="minorHAnsi"/>
                 <w:b/>
-                <w:bCs/>
-                <w:color w:val="000000"/>
-                <w:sz w:val="28"/>
-                <w:szCs w:val="28"/>
-              </w:rPr>
-              <w:t>-client/keystore/keystore-</w:t>
-            </w:r>
-            <w:proofErr w:type="spellStart"/>
-            <w:r>
-              <w:rPr>
+                <w:sz w:val="28"/>
+                <w:szCs w:val="28"/>
+              </w:rPr>
+              <w:t>5</w:t>
+            </w:r>
+            <w:r>
+              <w:rPr>
+                <w:rFonts w:cstheme="minorHAnsi"/>
                 <w:b/>
-                <w:bCs/>
-                <w:color w:val="000000"/>
-                <w:sz w:val="28"/>
-                <w:szCs w:val="28"/>
-              </w:rPr>
-              <w:t>prod.jks</w:t>
-            </w:r>
-            <w:proofErr w:type="spellEnd"/>
-            <w:r>
-              <w:rPr>
-                <w:color w:val="000000"/>
-                <w:sz w:val="28"/>
-                <w:szCs w:val="28"/>
-              </w:rPr>
-              <w:t>  from GitHub master before running any commands.</w:t>
-            </w:r>
-          </w:p>
-          <w:p>
-            <w:pPr>
-              <w:rPr>
-                <w:rFonts w:cstheme="minorHAnsi"/>
-                <w:sz w:val="28"/>
-                <w:szCs w:val="28"/>
-              </w:rPr>
-            </w:pPr>
-          </w:p>
-          <w:p>
-            <w:pPr>
-              <w:rPr>
-                <w:rFonts w:cstheme="minorHAnsi"/>
-                <w:sz w:val="28"/>
-                <w:szCs w:val="28"/>
-              </w:rPr>
-            </w:pPr>
+                <w:sz w:val="28"/>
+                <w:szCs w:val="28"/>
+              </w:rPr>
+              <w:t>.0 Bug Reports and Support</w:t>
+            </w:r>
           </w:p>
           <w:p>
             <w:pPr>
@@ -3984,51 +4372,6 @@
             <w:pPr>
               <w:rPr>
                 <w:rFonts w:cstheme="minorHAnsi"/>
-                <w:b/>
-                <w:sz w:val="28"/>
-                <w:szCs w:val="28"/>
-              </w:rPr>
-            </w:pPr>
-            <w:r>
-              <w:rPr>
-                <w:rFonts w:cstheme="minorHAnsi"/>
-                <w:b/>
-                <w:sz w:val="28"/>
-                <w:szCs w:val="28"/>
-              </w:rPr>
-              <w:t>5</w:t>
-            </w:r>
-            <w:r>
-              <w:rPr>
-                <w:rFonts w:cstheme="minorHAnsi"/>
-                <w:b/>
-                <w:sz w:val="28"/>
-                <w:szCs w:val="28"/>
-              </w:rPr>
-              <w:t>.0 Bug Reports and Support</w:t>
-            </w:r>
-          </w:p>
-          <w:p>
-            <w:pPr>
-              <w:rPr>
-                <w:rFonts w:cstheme="minorHAnsi"/>
-                <w:sz w:val="28"/>
-                <w:szCs w:val="28"/>
-              </w:rPr>
-            </w:pPr>
-            <w:r>
-              <w:rPr>
-                <w:rFonts w:cstheme="minorHAnsi"/>
-                <w:sz w:val="28"/>
-                <w:szCs w:val="28"/>
-              </w:rPr>
-              <w:t>==============================================================</w:t>
-            </w:r>
-          </w:p>
-          <w:p>
-            <w:pPr>
-              <w:rPr>
-                <w:rFonts w:cstheme="minorHAnsi"/>
                 <w:sz w:val="28"/>
                 <w:szCs w:val="28"/>
               </w:rPr>
@@ -4066,7 +4409,7 @@
               </w:rPr>
               <w:t xml:space="preserve"> </w:t>
             </w:r>
-            <w:hyperlink r:id="rId9" w:history="1">
+            <w:hyperlink r:id="rId11" w:history="1">
               <w:r>
                 <w:rPr>
                   <w:rStyle w:val="Hyperlink"/>
@@ -4223,280 +4566,6 @@
               </w:rPr>
               <w:t xml:space="preserve">,  visit </w:t>
             </w:r>
-            <w:hyperlink r:id="rId10" w:history="1">
-              <w:r>
-                <w:rPr>
-                  <w:rStyle w:val="Hyperlink"/>
-                  <w:rFonts w:cstheme="minorHAnsi"/>
-                  <w:sz w:val="28"/>
-                  <w:szCs w:val="28"/>
-                </w:rPr>
-                <w:t>https://wiki.nci.nih.gov/display/DMEdoc/DME+User+Guide</w:t>
-              </w:r>
-            </w:hyperlink>
-            <w:r>
-              <w:rPr>
-                <w:rStyle w:val="Hyperlink"/>
-                <w:rFonts w:cstheme="minorHAnsi"/>
-                <w:sz w:val="28"/>
-                <w:szCs w:val="28"/>
-              </w:rPr>
-              <w:t>.</w:t>
-            </w:r>
-          </w:p>
-          <w:p>
-            <w:pPr>
-              <w:rPr>
-                <w:rFonts w:cstheme="minorHAnsi"/>
-                <w:sz w:val="28"/>
-                <w:szCs w:val="28"/>
-              </w:rPr>
-            </w:pPr>
-          </w:p>
-          <w:p>
-            <w:pPr>
-              <w:rPr>
-                <w:rFonts w:cstheme="minorHAnsi"/>
-                <w:sz w:val="28"/>
-                <w:szCs w:val="28"/>
-              </w:rPr>
-            </w:pPr>
-          </w:p>
-          <w:p>
-            <w:pPr>
-              <w:rPr>
-                <w:rFonts w:cstheme="minorHAnsi"/>
-                <w:sz w:val="28"/>
-                <w:szCs w:val="28"/>
-              </w:rPr>
-            </w:pPr>
-            <w:r>
-              <w:rPr>
-                <w:rFonts w:cstheme="minorHAnsi"/>
-                <w:sz w:val="28"/>
-                <w:szCs w:val="28"/>
-              </w:rPr>
-              <w:t>For details on the REST API,</w:t>
-            </w:r>
-            <w:r>
-              <w:rPr>
-                <w:rFonts w:cstheme="minorHAnsi"/>
-                <w:sz w:val="28"/>
-                <w:szCs w:val="28"/>
-              </w:rPr>
-              <w:t xml:space="preserve"> </w:t>
-            </w:r>
-            <w:r>
-              <w:rPr>
-                <w:rFonts w:cstheme="minorHAnsi"/>
-                <w:sz w:val="28"/>
-                <w:szCs w:val="28"/>
-              </w:rPr>
-              <w:t>refer to the API Specification located at</w:t>
-            </w:r>
-          </w:p>
-          <w:p>
-            <w:pPr>
-              <w:rPr>
-                <w:rFonts w:cstheme="minorHAnsi"/>
-                <w:sz w:val="28"/>
-                <w:szCs w:val="28"/>
-              </w:rPr>
-            </w:pPr>
-            <w:hyperlink r:id="rId11" w:history="1">
-              <w:r>
-                <w:rPr>
-                  <w:rStyle w:val="Hyperlink"/>
-                  <w:rFonts w:cstheme="minorHAnsi"/>
-                  <w:sz w:val="28"/>
-                  <w:szCs w:val="28"/>
-                </w:rPr>
-                <w:t>https://github.com/CBIIT/HPC_DME_APIs/blob/master/doc/guides/HPC_API_Specification.docx</w:t>
-              </w:r>
-            </w:hyperlink>
-            <w:r>
-              <w:rPr>
-                <w:rStyle w:val="Hyperlink"/>
-                <w:rFonts w:cstheme="minorHAnsi"/>
-                <w:sz w:val="28"/>
-                <w:szCs w:val="28"/>
-              </w:rPr>
-              <w:t>.</w:t>
-            </w:r>
-          </w:p>
-          <w:p>
-            <w:pPr>
-              <w:rPr>
-                <w:rFonts w:cstheme="minorHAnsi"/>
-                <w:sz w:val="28"/>
-                <w:szCs w:val="28"/>
-              </w:rPr>
-            </w:pPr>
-          </w:p>
-          <w:p>
-            <w:pPr>
-              <w:rPr>
-                <w:rFonts w:cstheme="minorHAnsi"/>
-                <w:sz w:val="28"/>
-                <w:szCs w:val="28"/>
-              </w:rPr>
-            </w:pPr>
-          </w:p>
-          <w:p>
-            <w:pPr>
-              <w:rPr>
-                <w:rFonts w:cstheme="minorHAnsi"/>
-                <w:sz w:val="28"/>
-                <w:szCs w:val="28"/>
-              </w:rPr>
-            </w:pPr>
-            <w:r>
-              <w:rPr>
-                <w:rFonts w:cstheme="minorHAnsi"/>
-                <w:sz w:val="28"/>
-                <w:szCs w:val="28"/>
-              </w:rPr>
-              <w:t>==============================================================</w:t>
-            </w:r>
-          </w:p>
-          <w:p>
-            <w:pPr>
-              <w:rPr>
-                <w:rFonts w:cstheme="minorHAnsi"/>
-                <w:b/>
-                <w:sz w:val="28"/>
-                <w:szCs w:val="28"/>
-              </w:rPr>
-            </w:pPr>
-            <w:r>
-              <w:rPr>
-                <w:rFonts w:cstheme="minorHAnsi"/>
-                <w:b/>
-                <w:sz w:val="28"/>
-                <w:szCs w:val="28"/>
-              </w:rPr>
-              <w:t>7</w:t>
-            </w:r>
-            <w:r>
-              <w:rPr>
-                <w:rFonts w:cstheme="minorHAnsi"/>
-                <w:b/>
-                <w:sz w:val="28"/>
-                <w:szCs w:val="28"/>
-              </w:rPr>
-              <w:t>.0 Re</w:t>
-            </w:r>
-            <w:r>
-              <w:rPr>
-                <w:rFonts w:cstheme="minorHAnsi"/>
-                <w:b/>
-                <w:sz w:val="28"/>
-                <w:szCs w:val="28"/>
-              </w:rPr>
-              <w:t>sources</w:t>
-            </w:r>
-          </w:p>
-          <w:p>
-            <w:pPr>
-              <w:rPr>
-                <w:rFonts w:cstheme="minorHAnsi"/>
-                <w:sz w:val="28"/>
-                <w:szCs w:val="28"/>
-              </w:rPr>
-            </w:pPr>
-            <w:r>
-              <w:rPr>
-                <w:rFonts w:cstheme="minorHAnsi"/>
-                <w:sz w:val="28"/>
-                <w:szCs w:val="28"/>
-              </w:rPr>
-              <w:t>==============================================================</w:t>
-            </w:r>
-          </w:p>
-          <w:p>
-            <w:pPr>
-              <w:rPr>
-                <w:rFonts w:cstheme="minorHAnsi"/>
-                <w:sz w:val="28"/>
-                <w:szCs w:val="28"/>
-              </w:rPr>
-            </w:pPr>
-          </w:p>
-          <w:p>
-            <w:pPr>
-              <w:rPr>
-                <w:rFonts w:cstheme="minorHAnsi"/>
-                <w:sz w:val="28"/>
-                <w:szCs w:val="28"/>
-              </w:rPr>
-            </w:pPr>
-            <w:r>
-              <w:rPr>
-                <w:rFonts w:cstheme="minorHAnsi"/>
-                <w:sz w:val="28"/>
-                <w:szCs w:val="28"/>
-              </w:rPr>
-              <w:t>The following URLs access web pages relevant to</w:t>
-            </w:r>
-            <w:r>
-              <w:rPr>
-                <w:rFonts w:cstheme="minorHAnsi"/>
-                <w:sz w:val="28"/>
-                <w:szCs w:val="28"/>
-              </w:rPr>
-              <w:t xml:space="preserve"> HPC DME</w:t>
-            </w:r>
-            <w:r>
-              <w:rPr>
-                <w:rFonts w:cstheme="minorHAnsi"/>
-                <w:sz w:val="28"/>
-                <w:szCs w:val="28"/>
-              </w:rPr>
-              <w:t>.</w:t>
-            </w:r>
-          </w:p>
-          <w:p>
-            <w:pPr>
-              <w:rPr>
-                <w:rFonts w:cstheme="minorHAnsi"/>
-                <w:sz w:val="28"/>
-                <w:szCs w:val="28"/>
-              </w:rPr>
-            </w:pPr>
-          </w:p>
-          <w:p>
-            <w:pPr>
-              <w:rPr>
-                <w:rFonts w:cstheme="minorHAnsi"/>
-                <w:sz w:val="28"/>
-                <w:szCs w:val="28"/>
-              </w:rPr>
-            </w:pPr>
-            <w:r>
-              <w:rPr>
-                <w:rFonts w:cstheme="minorHAnsi"/>
-                <w:sz w:val="28"/>
-                <w:szCs w:val="28"/>
-              </w:rPr>
-              <w:t xml:space="preserve">DME </w:t>
-            </w:r>
-            <w:r>
-              <w:rPr>
-                <w:rFonts w:cstheme="minorHAnsi"/>
-                <w:sz w:val="28"/>
-                <w:szCs w:val="28"/>
-              </w:rPr>
-              <w:t xml:space="preserve">User Guide </w:t>
-            </w:r>
-          </w:p>
-          <w:p>
-            <w:pPr>
-              <w:rPr>
-                <w:rFonts w:cstheme="minorHAnsi"/>
-                <w:sz w:val="28"/>
-                <w:szCs w:val="28"/>
-              </w:rPr>
-            </w:pPr>
             <w:hyperlink r:id="rId12" w:history="1">
               <w:r>
                 <w:rPr>
@@ -4508,6 +4577,281 @@
                 <w:t>https://wiki.nci.nih.gov/display/DMEdoc/DME+User+Guide</w:t>
               </w:r>
             </w:hyperlink>
+            <w:r>
+              <w:rPr>
+                <w:rStyle w:val="Hyperlink"/>
+                <w:rFonts w:cstheme="minorHAnsi"/>
+                <w:sz w:val="28"/>
+                <w:szCs w:val="28"/>
+              </w:rPr>
+              <w:t>.</w:t>
+            </w:r>
+          </w:p>
+          <w:p>
+            <w:pPr>
+              <w:rPr>
+                <w:rFonts w:cstheme="minorHAnsi"/>
+                <w:sz w:val="28"/>
+                <w:szCs w:val="28"/>
+              </w:rPr>
+            </w:pPr>
+          </w:p>
+          <w:p>
+            <w:pPr>
+              <w:rPr>
+                <w:rFonts w:cstheme="minorHAnsi"/>
+                <w:sz w:val="28"/>
+                <w:szCs w:val="28"/>
+              </w:rPr>
+            </w:pPr>
+          </w:p>
+          <w:p>
+            <w:pPr>
+              <w:rPr>
+                <w:rFonts w:cstheme="minorHAnsi"/>
+                <w:sz w:val="28"/>
+                <w:szCs w:val="28"/>
+              </w:rPr>
+            </w:pPr>
+            <w:r>
+              <w:rPr>
+                <w:rFonts w:cstheme="minorHAnsi"/>
+                <w:sz w:val="28"/>
+                <w:szCs w:val="28"/>
+              </w:rPr>
+              <w:lastRenderedPageBreak/>
+              <w:t>For details on the REST API,</w:t>
+            </w:r>
+            <w:r>
+              <w:rPr>
+                <w:rFonts w:cstheme="minorHAnsi"/>
+                <w:sz w:val="28"/>
+                <w:szCs w:val="28"/>
+              </w:rPr>
+              <w:t xml:space="preserve"> </w:t>
+            </w:r>
+            <w:r>
+              <w:rPr>
+                <w:rFonts w:cstheme="minorHAnsi"/>
+                <w:sz w:val="28"/>
+                <w:szCs w:val="28"/>
+              </w:rPr>
+              <w:t>refer to the API Specification located at</w:t>
+            </w:r>
+          </w:p>
+          <w:p>
+            <w:pPr>
+              <w:rPr>
+                <w:rFonts w:cstheme="minorHAnsi"/>
+                <w:sz w:val="28"/>
+                <w:szCs w:val="28"/>
+              </w:rPr>
+            </w:pPr>
+            <w:hyperlink r:id="rId13" w:history="1">
+              <w:r>
+                <w:rPr>
+                  <w:rStyle w:val="Hyperlink"/>
+                  <w:rFonts w:cstheme="minorHAnsi"/>
+                  <w:sz w:val="28"/>
+                  <w:szCs w:val="28"/>
+                </w:rPr>
+                <w:t>https://github.com/CBIIT/HPC_DME_APIs/blob/master/doc/guides/HPC_API_Specification.docx</w:t>
+              </w:r>
+            </w:hyperlink>
+            <w:r>
+              <w:rPr>
+                <w:rStyle w:val="Hyperlink"/>
+                <w:rFonts w:cstheme="minorHAnsi"/>
+                <w:sz w:val="28"/>
+                <w:szCs w:val="28"/>
+              </w:rPr>
+              <w:t>.</w:t>
+            </w:r>
+          </w:p>
+          <w:p>
+            <w:pPr>
+              <w:rPr>
+                <w:rFonts w:cstheme="minorHAnsi"/>
+                <w:sz w:val="28"/>
+                <w:szCs w:val="28"/>
+              </w:rPr>
+            </w:pPr>
+          </w:p>
+          <w:p>
+            <w:pPr>
+              <w:rPr>
+                <w:rFonts w:cstheme="minorHAnsi"/>
+                <w:sz w:val="28"/>
+                <w:szCs w:val="28"/>
+              </w:rPr>
+            </w:pPr>
+          </w:p>
+          <w:p>
+            <w:pPr>
+              <w:rPr>
+                <w:rFonts w:cstheme="minorHAnsi"/>
+                <w:sz w:val="28"/>
+                <w:szCs w:val="28"/>
+              </w:rPr>
+            </w:pPr>
+            <w:r>
+              <w:rPr>
+                <w:rFonts w:cstheme="minorHAnsi"/>
+                <w:sz w:val="28"/>
+                <w:szCs w:val="28"/>
+              </w:rPr>
+              <w:t>==============================================================</w:t>
+            </w:r>
+          </w:p>
+          <w:p>
+            <w:pPr>
+              <w:rPr>
+                <w:rFonts w:cstheme="minorHAnsi"/>
+                <w:b/>
+                <w:sz w:val="28"/>
+                <w:szCs w:val="28"/>
+              </w:rPr>
+            </w:pPr>
+            <w:r>
+              <w:rPr>
+                <w:rFonts w:cstheme="minorHAnsi"/>
+                <w:b/>
+                <w:sz w:val="28"/>
+                <w:szCs w:val="28"/>
+              </w:rPr>
+              <w:t>7</w:t>
+            </w:r>
+            <w:r>
+              <w:rPr>
+                <w:rFonts w:cstheme="minorHAnsi"/>
+                <w:b/>
+                <w:sz w:val="28"/>
+                <w:szCs w:val="28"/>
+              </w:rPr>
+              <w:t>.0 Re</w:t>
+            </w:r>
+            <w:r>
+              <w:rPr>
+                <w:rFonts w:cstheme="minorHAnsi"/>
+                <w:b/>
+                <w:sz w:val="28"/>
+                <w:szCs w:val="28"/>
+              </w:rPr>
+              <w:t>sources</w:t>
+            </w:r>
+          </w:p>
+          <w:p>
+            <w:pPr>
+              <w:rPr>
+                <w:rFonts w:cstheme="minorHAnsi"/>
+                <w:sz w:val="28"/>
+                <w:szCs w:val="28"/>
+              </w:rPr>
+            </w:pPr>
+            <w:r>
+              <w:rPr>
+                <w:rFonts w:cstheme="minorHAnsi"/>
+                <w:sz w:val="28"/>
+                <w:szCs w:val="28"/>
+              </w:rPr>
+              <w:t>==============================================================</w:t>
+            </w:r>
+          </w:p>
+          <w:p>
+            <w:pPr>
+              <w:rPr>
+                <w:rFonts w:cstheme="minorHAnsi"/>
+                <w:sz w:val="28"/>
+                <w:szCs w:val="28"/>
+              </w:rPr>
+            </w:pPr>
+          </w:p>
+          <w:p>
+            <w:pPr>
+              <w:rPr>
+                <w:rFonts w:cstheme="minorHAnsi"/>
+                <w:sz w:val="28"/>
+                <w:szCs w:val="28"/>
+              </w:rPr>
+            </w:pPr>
+            <w:r>
+              <w:rPr>
+                <w:rFonts w:cstheme="minorHAnsi"/>
+                <w:sz w:val="28"/>
+                <w:szCs w:val="28"/>
+              </w:rPr>
+              <w:t>The following URLs access web pages relevant to</w:t>
+            </w:r>
+            <w:r>
+              <w:rPr>
+                <w:rFonts w:cstheme="minorHAnsi"/>
+                <w:sz w:val="28"/>
+                <w:szCs w:val="28"/>
+              </w:rPr>
+              <w:t xml:space="preserve"> HPC DME</w:t>
+            </w:r>
+            <w:r>
+              <w:rPr>
+                <w:rFonts w:cstheme="minorHAnsi"/>
+                <w:sz w:val="28"/>
+                <w:szCs w:val="28"/>
+              </w:rPr>
+              <w:t>.</w:t>
+            </w:r>
+          </w:p>
+          <w:p>
+            <w:pPr>
+              <w:rPr>
+                <w:rFonts w:cstheme="minorHAnsi"/>
+                <w:sz w:val="28"/>
+                <w:szCs w:val="28"/>
+              </w:rPr>
+            </w:pPr>
+          </w:p>
+          <w:p>
+            <w:pPr>
+              <w:rPr>
+                <w:rFonts w:cstheme="minorHAnsi"/>
+                <w:sz w:val="28"/>
+                <w:szCs w:val="28"/>
+              </w:rPr>
+            </w:pPr>
+            <w:r>
+              <w:rPr>
+                <w:rFonts w:cstheme="minorHAnsi"/>
+                <w:sz w:val="28"/>
+                <w:szCs w:val="28"/>
+              </w:rPr>
+              <w:t xml:space="preserve">DME </w:t>
+            </w:r>
+            <w:r>
+              <w:rPr>
+                <w:rFonts w:cstheme="minorHAnsi"/>
+                <w:sz w:val="28"/>
+                <w:szCs w:val="28"/>
+              </w:rPr>
+              <w:t xml:space="preserve">User Guide </w:t>
+            </w:r>
+          </w:p>
+          <w:p>
+            <w:pPr>
+              <w:rPr>
+                <w:rFonts w:cstheme="minorHAnsi"/>
+                <w:sz w:val="28"/>
+                <w:szCs w:val="28"/>
+              </w:rPr>
+            </w:pPr>
+            <w:hyperlink r:id="rId14" w:history="1">
+              <w:r>
+                <w:rPr>
+                  <w:rStyle w:val="Hyperlink"/>
+                  <w:rFonts w:cstheme="minorHAnsi"/>
+                  <w:sz w:val="28"/>
+                  <w:szCs w:val="28"/>
+                </w:rPr>
+                <w:t>https://wiki.nci.nih.gov/display/DMEdoc/DME+User+Guide</w:t>
+              </w:r>
+            </w:hyperlink>
           </w:p>
           <w:p>
             <w:pPr>
@@ -4551,7 +4895,7 @@
                 <w:szCs w:val="28"/>
               </w:rPr>
             </w:pPr>
-            <w:hyperlink r:id="rId13" w:history="1">
+            <w:hyperlink r:id="rId15" w:history="1">
               <w:r>
                 <w:rPr>
                   <w:rStyle w:val="Hyperlink"/>
@@ -4597,7 +4941,7 @@
                 <w:szCs w:val="28"/>
               </w:rPr>
             </w:pPr>
-            <w:hyperlink r:id="rId14" w:history="1">
+            <w:hyperlink r:id="rId16" w:history="1">
               <w:r>
                 <w:rPr>
                   <w:rStyle w:val="Hyperlink"/>
@@ -4643,7 +4987,7 @@
                 <w:szCs w:val="28"/>
               </w:rPr>
             </w:pPr>
-            <w:hyperlink r:id="rId15" w:history="1">
+            <w:hyperlink r:id="rId17" w:history="1">
               <w:r>
                 <w:rPr>
                   <w:rStyle w:val="Hyperlink"/>
@@ -4721,7 +5065,7 @@
                 <w:szCs w:val="28"/>
               </w:rPr>
             </w:pPr>
-            <w:hyperlink r:id="rId16" w:history="1">
+            <w:hyperlink r:id="rId18" w:history="1">
               <w:r>
                 <w:rPr>
                   <w:rStyle w:val="Hyperlink"/>
@@ -4757,7 +5101,7 @@
 </file>
 
 <file path=word/numbering.xml><?xml version="1.0" encoding="utf-8"?>
-<w:numbering xmlns:wpc="http://schemas.microsoft.com/office/word/2010/wordprocessingCanvas" xmlns:cx="http://schemas.microsoft.com/office/drawing/2014/chartex" xmlns:cx1="http://schemas.microsoft.com/office/drawing/2015/9/8/chartex" xmlns:cx2="http://schemas.microsoft.com/office/drawing/2015/10/21/chartex" xmlns:cx3="http://schemas.microsoft.com/office/drawing/2016/5/9/chartex" xmlns:cx4="http://schemas.microsoft.com/office/drawing/2016/5/10/chartex" xmlns:cx5="http://schemas.microsoft.com/office/drawing/2016/5/11/chartex" xmlns:cx6="http://schemas.microsoft.com/office/drawing/2016/5/12/chartex" xmlns:cx7="http://schemas.microsoft.com/office/drawing/2016/5/13/chartex" xmlns:cx8="http://schemas.microsoft.com/office/drawing/2016/5/14/chartex" xmlns:mc="http://schemas.openxmlformats.org/markup-compatibility/2006" xmlns:aink="http://schemas.microsoft.com/office/drawing/2016/ink" xmlns:am3d="http://schemas.microsoft.com/office/drawing/2017/model3d" xmlns:o="urn:schemas-microsoft-com:office:office" xmlns:r="http://schemas.openxmlformats.org/officeDocument/2006/relationships" xmlns:m="http://schemas.openxmlformats.org/officeDocument/2006/math" xmlns:v="urn:schemas-microsoft-com:vml" xmlns:wp14="http://schemas.microsoft.com/office/word/2010/wordprocessingDrawing" xmlns:wp="http://schemas.openxmlformats.org/drawingml/2006/wordprocessingDrawing" xmlns:w10="urn:schemas-microsoft-com:office:word" xmlns:w="http://schemas.openxmlformats.org/wordprocessingml/2006/main" xmlns:w14="http://schemas.microsoft.com/office/word/2010/wordml" xmlns:w15="http://schemas.microsoft.com/office/word/2012/wordml" xmlns:w16cex="http://schemas.microsoft.com/office/word/2018/wordml/cex" xmlns:w16cid="http://schemas.microsoft.com/office/word/2016/wordml/cid" xmlns:w16="http://schemas.microsoft.com/office/word/2018/wordml" xmlns:w16sdtdh="http://schemas.microsoft.com/office/word/2020/wordml/sdtdatahash" xmlns:w16se="http://schemas.microsoft.com/office/word/2015/wordml/symex" xmlns:wpg="http://schemas.microsoft.com/office/word/2010/wordprocessingGroup" xmlns:wpi="http://schemas.microsoft.com/office/word/2010/wordprocessingInk" xmlns:wne="http://schemas.microsoft.com/office/word/2006/wordml" xmlns:wps="http://schemas.microsoft.com/office/word/2010/wordprocessingShape" mc:Ignorable="w14 w15 w16se w16cid w16 w16cex w16sdtdh wp14">
+<w:numbering xmlns:wpc="http://schemas.microsoft.com/office/word/2010/wordprocessingCanvas" xmlns:cx="http://schemas.microsoft.com/office/drawing/2014/chartex" xmlns:cx1="http://schemas.microsoft.com/office/drawing/2015/9/8/chartex" xmlns:cx2="http://schemas.microsoft.com/office/drawing/2015/10/21/chartex" xmlns:cx3="http://schemas.microsoft.com/office/drawing/2016/5/9/chartex" xmlns:cx4="http://schemas.microsoft.com/office/drawing/2016/5/10/chartex" xmlns:cx5="http://schemas.microsoft.com/office/drawing/2016/5/11/chartex" xmlns:cx6="http://schemas.microsoft.com/office/drawing/2016/5/12/chartex" xmlns:cx7="http://schemas.microsoft.com/office/drawing/2016/5/13/chartex" xmlns:cx8="http://schemas.microsoft.com/office/drawing/2016/5/14/chartex" xmlns:mc="http://schemas.openxmlformats.org/markup-compatibility/2006" xmlns:aink="http://schemas.microsoft.com/office/drawing/2016/ink" xmlns:am3d="http://schemas.microsoft.com/office/drawing/2017/model3d" xmlns:o="urn:schemas-microsoft-com:office:office" xmlns:oel="http://schemas.microsoft.com/office/2019/extlst" xmlns:r="http://schemas.openxmlformats.org/officeDocument/2006/relationships" xmlns:m="http://schemas.openxmlformats.org/officeDocument/2006/math" xmlns:v="urn:schemas-microsoft-com:vml" xmlns:wp14="http://schemas.microsoft.com/office/word/2010/wordprocessingDrawing" xmlns:wp="http://schemas.openxmlformats.org/drawingml/2006/wordprocessingDrawing" xmlns:w10="urn:schemas-microsoft-com:office:word" xmlns:w="http://schemas.openxmlformats.org/wordprocessingml/2006/main" xmlns:w14="http://schemas.microsoft.com/office/word/2010/wordml" xmlns:w15="http://schemas.microsoft.com/office/word/2012/wordml" xmlns:w16cex="http://schemas.microsoft.com/office/word/2018/wordml/cex" xmlns:w16cid="http://schemas.microsoft.com/office/word/2016/wordml/cid" xmlns:w16="http://schemas.microsoft.com/office/word/2018/wordml" xmlns:w16sdtdh="http://schemas.microsoft.com/office/word/2020/wordml/sdtdatahash" xmlns:w16se="http://schemas.microsoft.com/office/word/2015/wordml/symex" xmlns:wpg="http://schemas.microsoft.com/office/word/2010/wordprocessingGroup" xmlns:wpi="http://schemas.microsoft.com/office/word/2010/wordprocessingInk" xmlns:wne="http://schemas.microsoft.com/office/word/2006/wordml" xmlns:wps="http://schemas.microsoft.com/office/word/2010/wordprocessingShape" mc:Ignorable="w14 w15 w16se w16cid w16 w16cex w16sdtdh wp14">
   <w:abstractNum w:abstractNumId="0" w15:restartNumberingAfterBreak="0">
     <w:nsid w:val="01A00F99"/>
     <w:multiLevelType w:val="multilevel"/>
@@ -9383,15 +9727,6 @@
   </w:num>
   <w:num w:numId="35" w16cid:durableId="1487358934">
     <w:abstractNumId w:val="27"/>
-    <w:lvlOverride w:ilvl="0"/>
-    <w:lvlOverride w:ilvl="1"/>
-    <w:lvlOverride w:ilvl="2"/>
-    <w:lvlOverride w:ilvl="3"/>
-    <w:lvlOverride w:ilvl="4"/>
-    <w:lvlOverride w:ilvl="5"/>
-    <w:lvlOverride w:ilvl="6"/>
-    <w:lvlOverride w:ilvl="7"/>
-    <w:lvlOverride w:ilvl="8"/>
   </w:num>
   <w:num w:numId="36" w16cid:durableId="201555591">
     <w:abstractNumId w:val="26"/>
@@ -9798,7 +10133,7 @@
   <w:style w:type="paragraph" w:default="1" w:styleId="Normal">
     <w:name w:val="Normal"/>
     <w:qFormat/>
-    <w:rsid w:val="00500757"/>
+    <w:rsid w:val="008F4777"/>
     <w:pPr>
       <w:spacing w:after="0" w:line="240" w:lineRule="auto"/>
     </w:pPr>

</xml_diff>